<commit_message>
Ajout carte + mode coop
</commit_message>
<xml_diff>
--- a/Magix API.docx
+++ b/Magix API.docx
@@ -46,7 +46,7 @@
           <w:szCs w:val="28"/>
           <w:lang w:val="fr-CA"/>
         </w:rPr>
-        <w:t>v1.0.</w:t>
+        <w:t>v1.</w:t>
       </w:r>
       <w:r>
         <w:rPr>
@@ -62,7 +62,15 @@
           <w:szCs w:val="28"/>
           <w:lang w:val="fr-CA"/>
         </w:rPr>
-        <w:t>1</w:t>
+        <w:t>.</w:t>
+      </w:r>
+      <w:r>
+        <w:rPr>
+          <w:sz w:val="28"/>
+          <w:szCs w:val="28"/>
+          <w:lang w:val="fr-CA"/>
+        </w:rPr>
+        <w:t>0</w:t>
       </w:r>
     </w:p>
     <w:p>
@@ -2691,21 +2699,7 @@
         <w:rPr>
           <w:lang w:val="fr-CA"/>
         </w:rPr>
-        <w:t>Le but du jeu est de réduire la vie de l’adversaire à zéro, en attaquant avec ses cartes. Le jeu est fortement inspiré du jeu « </w:t>
-      </w:r>
-      <w:proofErr w:type="spellStart"/>
-      <w:r>
-        <w:rPr>
-          <w:lang w:val="fr-CA"/>
-        </w:rPr>
-        <w:t>Hearthstone</w:t>
-      </w:r>
-      <w:proofErr w:type="spellEnd"/>
-      <w:r>
-        <w:rPr>
-          <w:lang w:val="fr-CA"/>
-        </w:rPr>
-        <w:t> » de la compagnie Blizzard.</w:t>
+        <w:t>Le but du jeu est de réduire la vie de l’adversaire à zéro, en attaquant avec ses cartes. Le jeu est fortement inspiré du jeu « Hearthstone » de la compagnie Blizzard.</w:t>
       </w:r>
     </w:p>
     <w:p>
@@ -2791,21 +2785,7 @@
         <w:rPr>
           <w:lang w:val="fr-CA"/>
         </w:rPr>
-        <w:t>Pour jouer une carte qui se trouve dans votre main, vous devez avoir suffisamment de « </w:t>
-      </w:r>
-      <w:proofErr w:type="spellStart"/>
-      <w:r>
-        <w:rPr>
-          <w:lang w:val="fr-CA"/>
-        </w:rPr>
-        <w:t>mp</w:t>
-      </w:r>
-      <w:proofErr w:type="spellEnd"/>
-      <w:r>
-        <w:rPr>
-          <w:lang w:val="fr-CA"/>
-        </w:rPr>
-        <w:t xml:space="preserve"> ». </w:t>
+        <w:t xml:space="preserve">Pour jouer une carte qui se trouve dans votre main, vous devez avoir suffisamment de « mp ». </w:t>
       </w:r>
     </w:p>
     <w:p>
@@ -2862,64 +2842,20 @@
           <w:u w:val="single"/>
           <w:lang w:val="fr-CA"/>
         </w:rPr>
-        <w:t>Une carte « </w:t>
-      </w:r>
-      <w:proofErr w:type="spellStart"/>
-      <w:r>
-        <w:rPr>
-          <w:u w:val="single"/>
-          <w:lang w:val="fr-CA"/>
-        </w:rPr>
-        <w:t>taunt</w:t>
-      </w:r>
-      <w:proofErr w:type="spellEnd"/>
-      <w:r>
-        <w:rPr>
-          <w:u w:val="single"/>
-          <w:lang w:val="fr-CA"/>
-        </w:rPr>
-        <w:t> »</w:t>
-      </w:r>
-    </w:p>
-    <w:p>
-      <w:pPr>
-        <w:rPr>
-          <w:lang w:val="fr-CA"/>
-        </w:rPr>
-      </w:pPr>
-      <w:r>
-        <w:rPr>
-          <w:lang w:val="fr-CA"/>
-        </w:rPr>
-        <w:t xml:space="preserve">L’adversaire ne peut attaquer le </w:t>
-      </w:r>
-      <w:proofErr w:type="spellStart"/>
-      <w:r>
-        <w:rPr>
-          <w:lang w:val="fr-CA"/>
-        </w:rPr>
-        <w:t>héro</w:t>
-      </w:r>
-      <w:proofErr w:type="spellEnd"/>
-      <w:r>
-        <w:rPr>
-          <w:lang w:val="fr-CA"/>
-        </w:rPr>
-        <w:t xml:space="preserve"> où les autres cartes derrières les cartes « </w:t>
-      </w:r>
-      <w:proofErr w:type="spellStart"/>
-      <w:r>
-        <w:rPr>
-          <w:lang w:val="fr-CA"/>
-        </w:rPr>
-        <w:t>taunt</w:t>
-      </w:r>
-      <w:proofErr w:type="spellEnd"/>
-      <w:r>
-        <w:rPr>
-          <w:lang w:val="fr-CA"/>
-        </w:rPr>
-        <w:t> ».</w:t>
+        <w:t>Une carte « taunt »</w:t>
+      </w:r>
+    </w:p>
+    <w:p>
+      <w:pPr>
+        <w:rPr>
+          <w:lang w:val="fr-CA"/>
+        </w:rPr>
+      </w:pPr>
+      <w:r>
+        <w:rPr>
+          <w:lang w:val="fr-CA"/>
+        </w:rPr>
+        <w:t>L’adversaire ne peut attaquer le héro où les autres cartes derrières les cartes « taunt ».</w:t>
       </w:r>
     </w:p>
     <w:p>
@@ -3105,7 +3041,6 @@
         </w:rPr>
         <w:t>faire l’opération « </w:t>
       </w:r>
-      <w:proofErr w:type="spellStart"/>
       <w:r>
         <w:rPr>
           <w:kern w:val="32"/>
@@ -3118,15 +3053,7 @@
           <w:kern w:val="32"/>
           <w:lang w:val="fr-CA"/>
         </w:rPr>
-        <w:t>in</w:t>
-      </w:r>
-      <w:proofErr w:type="spellEnd"/>
-      <w:r>
-        <w:rPr>
-          <w:kern w:val="32"/>
-          <w:lang w:val="fr-CA"/>
-        </w:rPr>
-        <w:t> »</w:t>
+        <w:t>in »</w:t>
       </w:r>
       <w:r>
         <w:rPr>
@@ -3148,23 +3075,7 @@
           <w:kern w:val="32"/>
           <w:lang w:val="fr-CA"/>
         </w:rPr>
-        <w:t xml:space="preserve"> conseillé d’utiliser cette fonction tel quel et de la placer dans « </w:t>
-      </w:r>
-      <w:proofErr w:type="spellStart"/>
-      <w:r>
-        <w:rPr>
-          <w:kern w:val="32"/>
-          <w:lang w:val="fr-CA"/>
-        </w:rPr>
-        <w:t>CommonAction</w:t>
-      </w:r>
-      <w:proofErr w:type="spellEnd"/>
-      <w:r>
-        <w:rPr>
-          <w:kern w:val="32"/>
-          <w:lang w:val="fr-CA"/>
-        </w:rPr>
-        <w:t> ».</w:t>
+        <w:t xml:space="preserve"> conseillé d’utiliser cette fonction tel quel et de la placer dans « CommonAction ».</w:t>
       </w:r>
     </w:p>
     <w:p>
@@ -3212,15 +3123,7 @@
         <w:t xml:space="preserve"> f</w:t>
       </w:r>
       <w:r>
-        <w:t xml:space="preserve">unction </w:t>
-      </w:r>
-      <w:proofErr w:type="spellStart"/>
-      <w:r>
-        <w:t>callAPI</w:t>
-      </w:r>
-      <w:proofErr w:type="spellEnd"/>
-      <w:r>
-        <w:t>($service</w:t>
+        <w:t>unction callAPI($service</w:t>
       </w:r>
       <w:r>
         <w:t xml:space="preserve">, </w:t>
@@ -3238,15 +3141,7 @@
       </w:pPr>
       <w:r>
         <w:tab/>
-        <w:t>$</w:t>
-      </w:r>
-      <w:proofErr w:type="spellStart"/>
-      <w:r>
-        <w:t>apiURL</w:t>
-      </w:r>
-      <w:proofErr w:type="spellEnd"/>
-      <w:r>
-        <w:t xml:space="preserve"> = "http</w:t>
+        <w:t>$apiURL = "http</w:t>
       </w:r>
       <w:r>
         <w:t>s</w:t>
@@ -3261,15 +3156,7 @@
         <w:t>apps-de-cours.co</w:t>
       </w:r>
       <w:r>
-        <w:t>m/</w:t>
-      </w:r>
-      <w:proofErr w:type="spellStart"/>
-      <w:r>
-        <w:t>api</w:t>
-      </w:r>
-      <w:proofErr w:type="spellEnd"/>
-      <w:r>
-        <w:t>/" . $service</w:t>
+        <w:t>m/api/" . $service</w:t>
       </w:r>
       <w:r>
         <w:t>;</w:t>
@@ -3304,15 +3191,7 @@
       </w:pPr>
       <w:r>
         <w:tab/>
-        <w:t xml:space="preserve">        'header'  =&gt; "Content-type: application/x-www-form-</w:t>
-      </w:r>
-      <w:proofErr w:type="spellStart"/>
-      <w:r>
-        <w:t>urlencoded</w:t>
-      </w:r>
-      <w:proofErr w:type="spellEnd"/>
-      <w:r>
-        <w:t>\r\n",</w:t>
+        <w:t xml:space="preserve">        'header'  =&gt; "Content-type: application/x-www-form-urlencoded\r\n",</w:t>
       </w:r>
     </w:p>
     <w:p>
@@ -3344,21 +3223,7 @@
         <w:rPr>
           <w:lang w:val="fr-CA"/>
         </w:rPr>
-        <w:t xml:space="preserve">'content' =&gt; </w:t>
-      </w:r>
-      <w:proofErr w:type="spellStart"/>
-      <w:r>
-        <w:rPr>
-          <w:lang w:val="fr-CA"/>
-        </w:rPr>
-        <w:t>http_build_query</w:t>
-      </w:r>
-      <w:proofErr w:type="spellEnd"/>
-      <w:r>
-        <w:rPr>
-          <w:lang w:val="fr-CA"/>
-        </w:rPr>
-        <w:t>($data)</w:t>
+        <w:t>'content' =&gt; http_build_query($data)</w:t>
       </w:r>
     </w:p>
     <w:p>
@@ -3391,15 +3256,7 @@
       </w:pPr>
       <w:r>
         <w:tab/>
-        <w:t xml:space="preserve">$context  = </w:t>
-      </w:r>
-      <w:proofErr w:type="spellStart"/>
-      <w:r>
-        <w:t>stream_context_create</w:t>
-      </w:r>
-      <w:proofErr w:type="spellEnd"/>
-      <w:r>
-        <w:t>($options);</w:t>
+        <w:t>$context  = stream_context_create($options);</w:t>
       </w:r>
     </w:p>
     <w:p>
@@ -3408,23 +3265,7 @@
       </w:pPr>
       <w:r>
         <w:tab/>
-        <w:t xml:space="preserve">$result = </w:t>
-      </w:r>
-      <w:proofErr w:type="spellStart"/>
-      <w:r>
-        <w:t>file_get_contents</w:t>
-      </w:r>
-      <w:proofErr w:type="spellEnd"/>
-      <w:r>
-        <w:t>($</w:t>
-      </w:r>
-      <w:proofErr w:type="spellStart"/>
-      <w:r>
-        <w:t>apiURL</w:t>
-      </w:r>
-      <w:proofErr w:type="spellEnd"/>
-      <w:r>
-        <w:t>, false, $context);</w:t>
+        <w:t>$result = file_get_contents($apiURL, false, $context);</w:t>
       </w:r>
     </w:p>
     <w:p>
@@ -3438,23 +3279,7 @@
         <w:ind w:firstLine="720"/>
       </w:pPr>
       <w:r>
-        <w:t>if (</w:t>
-      </w:r>
-      <w:proofErr w:type="spellStart"/>
-      <w:r>
-        <w:t>strpos</w:t>
-      </w:r>
-      <w:proofErr w:type="spellEnd"/>
-      <w:r>
-        <w:t>($result, "&lt;</w:t>
-      </w:r>
-      <w:proofErr w:type="spellStart"/>
-      <w:r>
-        <w:t>br</w:t>
-      </w:r>
-      <w:proofErr w:type="spellEnd"/>
-      <w:r>
-        <w:t>") !== false) {</w:t>
+        <w:t>if (strpos($result, "&lt;br") !== false) {</w:t>
       </w:r>
     </w:p>
     <w:p>
@@ -3467,13 +3292,8 @@
       <w:r>
         <w:tab/>
       </w:r>
-      <w:proofErr w:type="spellStart"/>
-      <w:r>
-        <w:t>var_dump</w:t>
-      </w:r>
-      <w:proofErr w:type="spellEnd"/>
-      <w:r>
-        <w:t>($result);</w:t>
+      <w:r>
+        <w:t>var_dump($result);</w:t>
       </w:r>
     </w:p>
     <w:p>
@@ -3515,13 +3335,8 @@
       <w:r>
         <w:t xml:space="preserve">return </w:t>
       </w:r>
-      <w:proofErr w:type="spellStart"/>
-      <w:r>
-        <w:t>json_decode</w:t>
-      </w:r>
-      <w:proofErr w:type="spellEnd"/>
-      <w:r>
-        <w:t>(</w:t>
+      <w:r>
+        <w:t>json_decode(</w:t>
       </w:r>
       <w:r>
         <w:t>$result</w:t>
@@ -3613,11 +3428,9 @@
       <w:r>
         <w:t>$data["username"] = "</w:t>
       </w:r>
-      <w:proofErr w:type="spellStart"/>
       <w:r>
         <w:t>Falcor</w:t>
       </w:r>
-      <w:proofErr w:type="spellEnd"/>
       <w:r>
         <w:t>";</w:t>
       </w:r>
@@ -3675,64 +3488,73 @@
         </w:rPr>
         <w:t>parent::</w:t>
       </w:r>
-      <w:proofErr w:type="spellStart"/>
       <w:r>
         <w:rPr>
           <w:lang w:val="en-CA"/>
         </w:rPr>
-        <w:t>callAPI</w:t>
-      </w:r>
-      <w:proofErr w:type="spellEnd"/>
+        <w:t xml:space="preserve">callAPI("signin", </w:t>
+      </w:r>
       <w:r>
         <w:rPr>
           <w:lang w:val="en-CA"/>
         </w:rPr>
-        <w:t>("</w:t>
-      </w:r>
-      <w:proofErr w:type="spellStart"/>
-      <w:r>
+        <w:t>$data);</w:t>
+      </w:r>
+    </w:p>
+    <w:p>
+      <w:pPr>
+        <w:pStyle w:val="Code"/>
         <w:rPr>
           <w:lang w:val="en-CA"/>
         </w:rPr>
-        <w:t>signin</w:t>
-      </w:r>
-      <w:proofErr w:type="spellEnd"/>
+      </w:pPr>
+    </w:p>
+    <w:p>
+      <w:pPr>
+        <w:pStyle w:val="Code"/>
+      </w:pPr>
       <w:r>
         <w:rPr>
           <w:lang w:val="en-CA"/>
         </w:rPr>
-        <w:t xml:space="preserve">", </w:t>
-      </w:r>
-      <w:r>
-        <w:rPr>
-          <w:lang w:val="en-CA"/>
-        </w:rPr>
-        <w:t>$data);</w:t>
+        <w:t>if ($result == "</w:t>
+      </w:r>
+      <w:r>
+        <w:t>INVALID_USERNAME_PASSWORD</w:t>
+      </w:r>
+      <w:r>
+        <w:t>") {</w:t>
       </w:r>
     </w:p>
     <w:p>
       <w:pPr>
         <w:pStyle w:val="Code"/>
         <w:rPr>
-          <w:lang w:val="en-CA"/>
-        </w:rPr>
-      </w:pPr>
+          <w:lang w:val="fr-CA"/>
+        </w:rPr>
+      </w:pPr>
+      <w:r>
+        <w:tab/>
+      </w:r>
+      <w:r>
+        <w:rPr>
+          <w:lang w:val="fr-CA"/>
+        </w:rPr>
+        <w:t>// err</w:t>
+      </w:r>
     </w:p>
     <w:p>
       <w:pPr>
         <w:pStyle w:val="Code"/>
-      </w:pPr>
-      <w:r>
-        <w:rPr>
-          <w:lang w:val="en-CA"/>
-        </w:rPr>
-        <w:t>if ($result == "</w:t>
-      </w:r>
-      <w:r>
-        <w:t>INVALID_USERNAME_PASSWORD</w:t>
-      </w:r>
-      <w:r>
-        <w:t>") {</w:t>
+        <w:rPr>
+          <w:lang w:val="fr-CA"/>
+        </w:rPr>
+      </w:pPr>
+      <w:r>
+        <w:rPr>
+          <w:lang w:val="fr-CA"/>
+        </w:rPr>
+        <w:t>}</w:t>
       </w:r>
     </w:p>
     <w:p>
@@ -3743,22 +3565,26 @@
         </w:rPr>
       </w:pPr>
       <w:r>
+        <w:rPr>
+          <w:lang w:val="fr-CA"/>
+        </w:rPr>
+        <w:t>else {</w:t>
+      </w:r>
+    </w:p>
+    <w:p>
+      <w:pPr>
+        <w:pStyle w:val="Code"/>
+        <w:rPr>
+          <w:lang w:val="fr-CA"/>
+        </w:rPr>
+      </w:pPr>
+      <w:r>
+        <w:rPr>
+          <w:lang w:val="fr-CA"/>
+        </w:rPr>
         <w:tab/>
-      </w:r>
-      <w:r>
-        <w:rPr>
-          <w:lang w:val="fr-CA"/>
-        </w:rPr>
-        <w:t xml:space="preserve">// </w:t>
-      </w:r>
-      <w:proofErr w:type="spellStart"/>
-      <w:r>
-        <w:rPr>
-          <w:lang w:val="fr-CA"/>
-        </w:rPr>
-        <w:t>err</w:t>
-      </w:r>
-      <w:proofErr w:type="spellEnd"/>
+        <w:t>// Pour voir les informations retournées : var_dump($result);exit;</w:t>
+      </w:r>
     </w:p>
     <w:p>
       <w:pPr>
@@ -3771,101 +3597,8 @@
         <w:rPr>
           <w:lang w:val="fr-CA"/>
         </w:rPr>
-        <w:t>}</w:t>
-      </w:r>
-    </w:p>
-    <w:p>
-      <w:pPr>
-        <w:pStyle w:val="Code"/>
-        <w:rPr>
-          <w:lang w:val="fr-CA"/>
-        </w:rPr>
-      </w:pPr>
-      <w:proofErr w:type="spellStart"/>
-      <w:r>
-        <w:rPr>
-          <w:lang w:val="fr-CA"/>
-        </w:rPr>
-        <w:t>else</w:t>
-      </w:r>
-      <w:proofErr w:type="spellEnd"/>
-      <w:r>
-        <w:rPr>
-          <w:lang w:val="fr-CA"/>
-        </w:rPr>
-        <w:t xml:space="preserve"> {</w:t>
-      </w:r>
-    </w:p>
-    <w:p>
-      <w:pPr>
-        <w:pStyle w:val="Code"/>
-        <w:rPr>
-          <w:lang w:val="fr-CA"/>
-        </w:rPr>
-      </w:pPr>
-      <w:r>
-        <w:rPr>
-          <w:lang w:val="fr-CA"/>
-        </w:rPr>
         <w:tab/>
-        <w:t xml:space="preserve">// Pour voir les informations retournées : </w:t>
-      </w:r>
-      <w:proofErr w:type="spellStart"/>
-      <w:r>
-        <w:rPr>
-          <w:lang w:val="fr-CA"/>
-        </w:rPr>
-        <w:t>var_dump</w:t>
-      </w:r>
-      <w:proofErr w:type="spellEnd"/>
-      <w:r>
-        <w:rPr>
-          <w:lang w:val="fr-CA"/>
-        </w:rPr>
-        <w:t>($</w:t>
-      </w:r>
-      <w:proofErr w:type="spellStart"/>
-      <w:r>
-        <w:rPr>
-          <w:lang w:val="fr-CA"/>
-        </w:rPr>
-        <w:t>result</w:t>
-      </w:r>
-      <w:proofErr w:type="spellEnd"/>
-      <w:r>
-        <w:rPr>
-          <w:lang w:val="fr-CA"/>
-        </w:rPr>
-        <w:t>);exit;</w:t>
-      </w:r>
-    </w:p>
-    <w:p>
-      <w:pPr>
-        <w:pStyle w:val="Code"/>
-        <w:rPr>
-          <w:lang w:val="fr-CA"/>
-        </w:rPr>
-      </w:pPr>
-      <w:r>
-        <w:rPr>
-          <w:lang w:val="fr-CA"/>
-        </w:rPr>
-        <w:tab/>
-        <w:t>$key = $</w:t>
-      </w:r>
-      <w:proofErr w:type="spellStart"/>
-      <w:r>
-        <w:rPr>
-          <w:lang w:val="fr-CA"/>
-        </w:rPr>
-        <w:t>result</w:t>
-      </w:r>
-      <w:proofErr w:type="spellEnd"/>
-      <w:r>
-        <w:rPr>
-          <w:lang w:val="fr-CA"/>
-        </w:rPr>
-        <w:t>-&gt;key;</w:t>
+        <w:t>$key = $result-&gt;key;</w:t>
       </w:r>
     </w:p>
     <w:p>
@@ -4099,21 +3832,7 @@
         <w:rPr>
           <w:lang w:val="fr-CA" w:eastAsia="en-CA" w:bidi="ar-SA"/>
         </w:rPr>
-        <w:t>&lt;/</w:t>
-      </w:r>
-      <w:proofErr w:type="spellStart"/>
-      <w:r>
-        <w:rPr>
-          <w:lang w:val="fr-CA" w:eastAsia="en-CA" w:bidi="ar-SA"/>
-        </w:rPr>
-        <w:t>iframe</w:t>
-      </w:r>
-      <w:proofErr w:type="spellEnd"/>
-      <w:r>
-        <w:rPr>
-          <w:lang w:val="fr-CA" w:eastAsia="en-CA" w:bidi="ar-SA"/>
-        </w:rPr>
-        <w:t>&gt;</w:t>
+        <w:t>&lt;/iframe&gt;</w:t>
       </w:r>
     </w:p>
     <w:p>
@@ -4180,23 +3899,8 @@
         <w:rPr>
           <w:lang w:val="fr-CA"/>
         </w:rPr>
-        <w:t xml:space="preserve">Dans la création du </w:t>
-      </w:r>
-      <w:proofErr w:type="spellStart"/>
-      <w:r>
-        <w:rPr>
-          <w:lang w:val="fr-CA"/>
-        </w:rPr>
-        <w:t>iframe</w:t>
-      </w:r>
-      <w:proofErr w:type="spellEnd"/>
-      <w:r>
-        <w:rPr>
-          <w:lang w:val="fr-CA"/>
-        </w:rPr>
-        <w:t xml:space="preserve">, ajouter l’événement </w:t>
-      </w:r>
-      <w:proofErr w:type="spellStart"/>
+        <w:t xml:space="preserve">Dans la création du iframe, ajouter l’événement </w:t>
+      </w:r>
       <w:r>
         <w:rPr>
           <w:i/>
@@ -4205,7 +3909,6 @@
         </w:rPr>
         <w:t>onload</w:t>
       </w:r>
-      <w:proofErr w:type="spellEnd"/>
       <w:r>
         <w:rPr>
           <w:lang w:val="fr-CA"/>
@@ -4247,9 +3950,8 @@
           <w:szCs w:val="18"/>
           <w:lang w:val="en-CA" w:eastAsia="en-CA" w:bidi="ar-SA"/>
         </w:rPr>
-        <w:t>onload="</w:t>
-      </w:r>
-      <w:proofErr w:type="spellStart"/>
+        <w:t>onload="applyStyle</w:t>
+      </w:r>
       <w:r>
         <w:rPr>
           <w:b/>
@@ -4258,7 +3960,7 @@
           <w:szCs w:val="18"/>
           <w:lang w:val="en-CA" w:eastAsia="en-CA" w:bidi="ar-SA"/>
         </w:rPr>
-        <w:t>applyStyle</w:t>
+        <w:t>s</w:t>
       </w:r>
       <w:r>
         <w:rPr>
@@ -4268,17 +3970,6 @@
           <w:szCs w:val="18"/>
           <w:lang w:val="en-CA" w:eastAsia="en-CA" w:bidi="ar-SA"/>
         </w:rPr>
-        <w:t>s</w:t>
-      </w:r>
-      <w:proofErr w:type="spellEnd"/>
-      <w:r>
-        <w:rPr>
-          <w:b/>
-          <w:bCs/>
-          <w:sz w:val="18"/>
-          <w:szCs w:val="18"/>
-          <w:lang w:val="en-CA" w:eastAsia="en-CA" w:bidi="ar-SA"/>
-        </w:rPr>
         <w:t xml:space="preserve">(this)" </w:t>
       </w:r>
     </w:p>
@@ -4344,21 +4035,7 @@
         <w:rPr>
           <w:lang w:val="fr-CA"/>
         </w:rPr>
-        <w:t>Dans votre JavaScript, déclarer la fonction « </w:t>
-      </w:r>
-      <w:proofErr w:type="spellStart"/>
-      <w:r>
-        <w:rPr>
-          <w:lang w:val="fr-CA"/>
-        </w:rPr>
-        <w:t>applyStyles</w:t>
-      </w:r>
-      <w:proofErr w:type="spellEnd"/>
-      <w:r>
-        <w:rPr>
-          <w:lang w:val="fr-CA"/>
-        </w:rPr>
-        <w:t xml:space="preserve">() ». </w:t>
+        <w:t xml:space="preserve">Dans votre JavaScript, déclarer la fonction « applyStyles() ». </w:t>
       </w:r>
       <w:r>
         <w:rPr>
@@ -4385,22 +4062,14 @@
         <w:rPr>
           <w:lang w:val="en-CA"/>
         </w:rPr>
-        <w:t xml:space="preserve">const </w:t>
-      </w:r>
-      <w:proofErr w:type="spellStart"/>
+        <w:t>const applyStyle</w:t>
+      </w:r>
       <w:r>
         <w:rPr>
           <w:lang w:val="en-CA"/>
         </w:rPr>
-        <w:t>applyStyle</w:t>
-      </w:r>
-      <w:r>
-        <w:rPr>
-          <w:lang w:val="en-CA"/>
-        </w:rPr>
         <w:t>s</w:t>
       </w:r>
-      <w:proofErr w:type="spellEnd"/>
       <w:r>
         <w:rPr>
           <w:lang w:val="en-CA"/>
@@ -4441,20 +4110,28 @@
           <w:lang w:val="en-CA"/>
         </w:rPr>
         <w:tab/>
-      </w:r>
-      <w:proofErr w:type="spellStart"/>
-      <w:r>
+        <w:t>fontColor : "#333",</w:t>
+      </w:r>
+    </w:p>
+    <w:p>
+      <w:pPr>
+        <w:pStyle w:val="Code"/>
         <w:rPr>
           <w:lang w:val="en-CA"/>
         </w:rPr>
-        <w:t>fontColor</w:t>
-      </w:r>
-      <w:proofErr w:type="spellEnd"/>
+      </w:pPr>
       <w:r>
         <w:rPr>
           <w:lang w:val="en-CA"/>
         </w:rPr>
-        <w:t xml:space="preserve"> : "#333",</w:t>
+        <w:tab/>
+      </w:r>
+      <w:r>
+        <w:rPr>
+          <w:lang w:val="en-CA"/>
+        </w:rPr>
+        <w:tab/>
+        <w:t>backgroundColor : "rgba(87, 41, 5, 0.2)",</w:t>
       </w:r>
     </w:p>
     <w:p>
@@ -4475,102 +4152,28 @@
           <w:lang w:val="en-CA"/>
         </w:rPr>
         <w:tab/>
-      </w:r>
-      <w:proofErr w:type="spellStart"/>
-      <w:r>
+        <w:t>fontGoogleName : "Sofia",</w:t>
+      </w:r>
+    </w:p>
+    <w:p>
+      <w:pPr>
+        <w:pStyle w:val="Code"/>
         <w:rPr>
           <w:lang w:val="en-CA"/>
         </w:rPr>
-        <w:t>backgroundColor</w:t>
-      </w:r>
-      <w:proofErr w:type="spellEnd"/>
+      </w:pPr>
       <w:r>
         <w:rPr>
           <w:lang w:val="en-CA"/>
         </w:rPr>
-        <w:t xml:space="preserve"> : "</w:t>
-      </w:r>
-      <w:proofErr w:type="spellStart"/>
+        <w:tab/>
+      </w:r>
       <w:r>
         <w:rPr>
           <w:lang w:val="en-CA"/>
         </w:rPr>
-        <w:t>rgba</w:t>
-      </w:r>
-      <w:proofErr w:type="spellEnd"/>
-      <w:r>
-        <w:rPr>
-          <w:lang w:val="en-CA"/>
-        </w:rPr>
-        <w:t>(87, 41, 5, 0.2)",</w:t>
-      </w:r>
-    </w:p>
-    <w:p>
-      <w:pPr>
-        <w:pStyle w:val="Code"/>
-        <w:rPr>
-          <w:lang w:val="en-CA"/>
-        </w:rPr>
-      </w:pPr>
-      <w:r>
-        <w:rPr>
-          <w:lang w:val="en-CA"/>
-        </w:rPr>
         <w:tab/>
-      </w:r>
-      <w:r>
-        <w:rPr>
-          <w:lang w:val="en-CA"/>
-        </w:rPr>
-        <w:tab/>
-      </w:r>
-      <w:proofErr w:type="spellStart"/>
-      <w:r>
-        <w:rPr>
-          <w:lang w:val="en-CA"/>
-        </w:rPr>
-        <w:t>fontGoogleName</w:t>
-      </w:r>
-      <w:proofErr w:type="spellEnd"/>
-      <w:r>
-        <w:rPr>
-          <w:lang w:val="en-CA"/>
-        </w:rPr>
-        <w:t xml:space="preserve"> : "Sofia",</w:t>
-      </w:r>
-    </w:p>
-    <w:p>
-      <w:pPr>
-        <w:pStyle w:val="Code"/>
-        <w:rPr>
-          <w:lang w:val="en-CA"/>
-        </w:rPr>
-      </w:pPr>
-      <w:r>
-        <w:rPr>
-          <w:lang w:val="en-CA"/>
-        </w:rPr>
-        <w:tab/>
-      </w:r>
-      <w:r>
-        <w:rPr>
-          <w:lang w:val="en-CA"/>
-        </w:rPr>
-        <w:tab/>
-      </w:r>
-      <w:proofErr w:type="spellStart"/>
-      <w:r>
-        <w:rPr>
-          <w:lang w:val="en-CA"/>
-        </w:rPr>
-        <w:t>fontSize</w:t>
-      </w:r>
-      <w:proofErr w:type="spellEnd"/>
-      <w:r>
-        <w:rPr>
-          <w:lang w:val="en-CA"/>
-        </w:rPr>
-        <w:t xml:space="preserve"> : "20px",</w:t>
+        <w:t>fontSize : "20px",</w:t>
       </w:r>
     </w:p>
     <w:p>
@@ -4614,34 +4217,7 @@
           <w:lang w:val="en-CA"/>
         </w:rPr>
         <w:tab/>
-      </w:r>
-      <w:proofErr w:type="spellStart"/>
-      <w:r>
-        <w:rPr>
-          <w:lang w:val="en-CA"/>
-        </w:rPr>
-        <w:t>iframe.contentWindow.postMessage</w:t>
-      </w:r>
-      <w:proofErr w:type="spellEnd"/>
-      <w:r>
-        <w:rPr>
-          <w:lang w:val="en-CA"/>
-        </w:rPr>
-        <w:t>(</w:t>
-      </w:r>
-      <w:proofErr w:type="spellStart"/>
-      <w:r>
-        <w:rPr>
-          <w:lang w:val="en-CA"/>
-        </w:rPr>
-        <w:t>JSON.stringify</w:t>
-      </w:r>
-      <w:proofErr w:type="spellEnd"/>
-      <w:r>
-        <w:rPr>
-          <w:lang w:val="en-CA"/>
-        </w:rPr>
-        <w:t>(styles), "*");</w:t>
+        <w:t>iframe.contentWindow.postMessage(JSON.stringify(styles), "*");</w:t>
       </w:r>
       <w:r>
         <w:rPr>
@@ -4711,21 +4287,7 @@
         <w:rPr>
           <w:lang w:val="fr-CA"/>
         </w:rPr>
-        <w:t>Si vous désirez modifier la police de caractères, utilisez « </w:t>
-      </w:r>
-      <w:proofErr w:type="spellStart"/>
-      <w:r>
-        <w:rPr>
-          <w:lang w:val="fr-CA"/>
-        </w:rPr>
-        <w:t>fontGoogleName</w:t>
-      </w:r>
-      <w:proofErr w:type="spellEnd"/>
-      <w:r>
-        <w:rPr>
-          <w:lang w:val="fr-CA"/>
-        </w:rPr>
-        <w:t xml:space="preserve"> ». Cela doit correspondre au nom d’un font disponible à cet endroit : </w:t>
+        <w:t xml:space="preserve">Si vous désirez modifier la police de caractères, utilisez « fontGoogleName ». Cela doit correspondre au nom d’un font disponible à cet endroit : </w:t>
       </w:r>
       <w:hyperlink r:id="rId13" w:history="1">
         <w:r>
@@ -4963,14 +4525,12 @@
                 <w:b w:val="0"/>
               </w:rPr>
             </w:pPr>
-            <w:proofErr w:type="spellStart"/>
             <w:r>
               <w:rPr>
                 <w:b w:val="0"/>
               </w:rPr>
               <w:t>signin</w:t>
             </w:r>
-            <w:proofErr w:type="spellEnd"/>
           </w:p>
         </w:tc>
         <w:tc>
@@ -4994,11 +4554,9 @@
             <w:tcW w:w="2202" w:type="dxa"/>
           </w:tcPr>
           <w:p>
-            <w:proofErr w:type="spellStart"/>
             <w:r>
               <w:t>Paramètres</w:t>
             </w:r>
-            <w:proofErr w:type="spellEnd"/>
           </w:p>
         </w:tc>
         <w:tc>
@@ -5322,14 +4880,12 @@
                 <w:b w:val="0"/>
               </w:rPr>
             </w:pPr>
-            <w:proofErr w:type="spellStart"/>
             <w:r>
               <w:rPr>
                 <w:b w:val="0"/>
               </w:rPr>
               <w:t>signout</w:t>
             </w:r>
-            <w:proofErr w:type="spellEnd"/>
           </w:p>
         </w:tc>
         <w:tc>
@@ -5353,11 +4909,9 @@
             <w:tcW w:w="2243" w:type="dxa"/>
           </w:tcPr>
           <w:p>
-            <w:proofErr w:type="spellStart"/>
             <w:r>
               <w:t>Paramètres</w:t>
             </w:r>
-            <w:proofErr w:type="spellEnd"/>
           </w:p>
         </w:tc>
         <w:tc>
@@ -5662,21 +5216,7 @@
         <w:rPr>
           <w:lang w:val="fr-CA"/>
         </w:rPr>
-        <w:t>Permet de jouer une partie contre une autre personne (</w:t>
-      </w:r>
-      <w:proofErr w:type="spellStart"/>
-      <w:r>
-        <w:rPr>
-          <w:lang w:val="fr-CA"/>
-        </w:rPr>
-        <w:t>pvp</w:t>
-      </w:r>
-      <w:proofErr w:type="spellEnd"/>
-      <w:r>
-        <w:rPr>
-          <w:lang w:val="fr-CA"/>
-        </w:rPr>
-        <w:t>), ou contre l’ordinateur (training).</w:t>
+        <w:t>Permet de jouer une partie contre une autre personne (pvp), ou contre l’ordinateur (training).</w:t>
       </w:r>
     </w:p>
     <w:p>
@@ -5693,9 +5233,9 @@
         <w:tblLook w:val="04A0" w:firstRow="1" w:lastRow="0" w:firstColumn="1" w:lastColumn="0" w:noHBand="0" w:noVBand="1"/>
       </w:tblPr>
       <w:tblGrid>
-        <w:gridCol w:w="2153"/>
+        <w:gridCol w:w="2149"/>
         <w:gridCol w:w="3700"/>
-        <w:gridCol w:w="3011"/>
+        <w:gridCol w:w="3015"/>
       </w:tblGrid>
       <w:tr>
         <w:trPr>
@@ -5752,11 +5292,9 @@
             <w:tcW w:w="2243" w:type="dxa"/>
           </w:tcPr>
           <w:p>
-            <w:proofErr w:type="spellStart"/>
             <w:r>
               <w:t>Paramètres</w:t>
             </w:r>
-            <w:proofErr w:type="spellEnd"/>
           </w:p>
         </w:tc>
         <w:tc>
@@ -5784,18 +5322,27 @@
               <w:cnfStyle w:val="000000100000" w:firstRow="0" w:lastRow="0" w:firstColumn="0" w:lastColumn="0" w:oddVBand="0" w:evenVBand="0" w:oddHBand="1" w:evenHBand="0" w:firstRowFirstColumn="0" w:firstRowLastColumn="0" w:lastRowFirstColumn="0" w:lastRowLastColumn="0"/>
             </w:pPr>
             <w:r>
-              <w:t>private-key</w:t>
-            </w:r>
-            <w:r>
-              <w:t xml:space="preserve"> (</w:t>
-            </w:r>
-            <w:proofErr w:type="spellStart"/>
-            <w:r>
-              <w:t>optionnel</w:t>
-            </w:r>
-            <w:proofErr w:type="spellEnd"/>
-            <w:r>
-              <w:t>)</w:t>
+              <w:t>m</w:t>
+            </w:r>
+            <w:r>
+              <w:t>ode (optionnel)</w:t>
+            </w:r>
+          </w:p>
+          <w:p>
+            <w:pPr>
+              <w:cnfStyle w:val="000000100000" w:firstRow="0" w:lastRow="0" w:firstColumn="0" w:lastColumn="0" w:oddVBand="0" w:evenVBand="0" w:oddHBand="1" w:evenHBand="0" w:firstRowFirstColumn="0" w:firstRowLastColumn="0" w:lastRowFirstColumn="0" w:lastRowLastColumn="0"/>
+            </w:pPr>
+            <w:r>
+              <w:t>private</w:t>
+            </w:r>
+            <w:r>
+              <w:t>K</w:t>
+            </w:r>
+            <w:r>
+              <w:t>ey</w:t>
+            </w:r>
+            <w:r>
+              <w:t xml:space="preserve"> (optionnel)</w:t>
             </w:r>
           </w:p>
         </w:tc>
@@ -5829,6 +5376,20 @@
                 <w:lang w:val="fr-CA"/>
               </w:rPr>
               <w:t>"PVP" ou "TRAINING"</w:t>
+            </w:r>
+          </w:p>
+          <w:p>
+            <w:pPr>
+              <w:cnfStyle w:val="000000100000" w:firstRow="0" w:lastRow="0" w:firstColumn="0" w:lastColumn="0" w:oddVBand="0" w:evenVBand="0" w:oddHBand="1" w:evenHBand="0" w:firstRowFirstColumn="0" w:firstRowLastColumn="0" w:lastRowFirstColumn="0" w:lastRowLastColumn="0"/>
+              <w:rPr>
+                <w:lang w:val="fr-CA"/>
+              </w:rPr>
+            </w:pPr>
+            <w:r>
+              <w:rPr>
+                <w:lang w:val="fr-CA"/>
+              </w:rPr>
+              <w:t>"STANDARD" ou "COOP"</w:t>
             </w:r>
           </w:p>
           <w:p>
@@ -6143,73 +5704,35 @@
         </w:rPr>
         <w:t xml:space="preserve">Après cet appel, vous êtes dans une partie, </w:t>
       </w:r>
-      <w:proofErr w:type="spellStart"/>
       <w:r>
         <w:rPr>
           <w:i/>
           <w:iCs/>
           <w:lang w:val="fr-CA"/>
         </w:rPr>
-        <w:t>game</w:t>
-      </w:r>
-      <w:proofErr w:type="spellEnd"/>
-      <w:r>
+        <w:t>game on!</w:t>
+      </w:r>
+    </w:p>
+    <w:p>
+      <w:pPr>
         <w:rPr>
           <w:i/>
           <w:iCs/>
           <w:lang w:val="fr-CA"/>
         </w:rPr>
-        <w:t xml:space="preserve"> on!</w:t>
-      </w:r>
-    </w:p>
-    <w:p>
-      <w:pPr>
-        <w:rPr>
-          <w:i/>
-          <w:iCs/>
-          <w:lang w:val="fr-CA"/>
-        </w:rPr>
-      </w:pPr>
-    </w:p>
-    <w:p>
-      <w:pPr>
-        <w:rPr>
-          <w:lang w:val="fr-CA"/>
-        </w:rPr>
-      </w:pPr>
-      <w:r>
-        <w:rPr>
-          <w:lang w:val="fr-CA"/>
-        </w:rPr>
-        <w:t xml:space="preserve">L’idée est donc de faire en sorte qu’après l’appel de ce service, vous allez sur </w:t>
-      </w:r>
-      <w:proofErr w:type="spellStart"/>
-      <w:r>
-        <w:rPr>
-          <w:lang w:val="fr-CA"/>
-        </w:rPr>
-        <w:t>jeu.php</w:t>
-      </w:r>
-      <w:proofErr w:type="spellEnd"/>
-      <w:r>
-        <w:rPr>
-          <w:lang w:val="fr-CA"/>
-        </w:rPr>
-        <w:t xml:space="preserve"> (ou </w:t>
-      </w:r>
-      <w:proofErr w:type="spellStart"/>
-      <w:r>
-        <w:rPr>
-          <w:lang w:val="fr-CA"/>
-        </w:rPr>
-        <w:t>game.php</w:t>
-      </w:r>
-      <w:proofErr w:type="spellEnd"/>
-      <w:r>
-        <w:rPr>
-          <w:lang w:val="fr-CA"/>
-        </w:rPr>
-        <w:t>), et commencez à faire des appels pour avoir l’état du jeu (voir pa</w:t>
+      </w:pPr>
+    </w:p>
+    <w:p>
+      <w:pPr>
+        <w:rPr>
+          <w:lang w:val="fr-CA"/>
+        </w:rPr>
+      </w:pPr>
+      <w:r>
+        <w:rPr>
+          <w:lang w:val="fr-CA"/>
+        </w:rPr>
+        <w:t>L’idée est donc de faire en sorte qu’après l’appel de ce service, vous allez sur jeu.php (ou game.php), et commencez à faire des appels pour avoir l’état du jeu (voir pa</w:t>
       </w:r>
       <w:r>
         <w:rPr>
@@ -6374,11 +5897,9 @@
             <w:tcW w:w="2243" w:type="dxa"/>
           </w:tcPr>
           <w:p>
-            <w:proofErr w:type="spellStart"/>
             <w:r>
               <w:t>Paramètres</w:t>
             </w:r>
-            <w:proofErr w:type="spellEnd"/>
           </w:p>
         </w:tc>
         <w:tc>
@@ -6462,14 +5983,12 @@
                 <w:lang w:val="en-CA"/>
               </w:rPr>
             </w:pPr>
-            <w:proofErr w:type="spellStart"/>
             <w:r>
               <w:rPr>
                 <w:lang w:val="en-CA"/>
               </w:rPr>
               <w:t>ou</w:t>
             </w:r>
-            <w:proofErr w:type="spellEnd"/>
           </w:p>
           <w:p>
             <w:pPr>
@@ -6645,15 +6164,7 @@
           </w:tcPr>
           <w:p>
             <w:r>
-              <w:t>Retour (</w:t>
-            </w:r>
-            <w:proofErr w:type="spellStart"/>
-            <w:r>
-              <w:t>erreur</w:t>
-            </w:r>
-            <w:proofErr w:type="spellEnd"/>
-            <w:r>
-              <w:t>)</w:t>
+              <w:t>Retour (erreur)</w:t>
             </w:r>
           </w:p>
         </w:tc>
@@ -6728,21 +6239,7 @@
         <w:rPr>
           <w:lang w:val="fr-CA"/>
         </w:rPr>
-        <w:t>Pour le service « </w:t>
-      </w:r>
-      <w:proofErr w:type="spellStart"/>
-      <w:r>
-        <w:rPr>
-          <w:lang w:val="fr-CA"/>
-        </w:rPr>
-        <w:t>games</w:t>
-      </w:r>
-      <w:proofErr w:type="spellEnd"/>
-      <w:r>
-        <w:rPr>
-          <w:lang w:val="fr-CA"/>
-        </w:rPr>
-        <w:t>/state » : un délai de 1 seconde minimum entre chaque appel</w:t>
+        <w:t>Pour le service « games/state » : un délai de 1 seconde minimum entre chaque appel</w:t>
       </w:r>
     </w:p>
     <w:p>
@@ -6799,37 +6296,11 @@
           <w:lang w:val="fr-CA"/>
         </w:rPr>
       </w:pPr>
-      <w:proofErr w:type="spellStart"/>
-      <w:r>
-        <w:rPr>
-          <w:lang w:val="fr-CA"/>
-        </w:rPr>
-        <w:t>const</w:t>
-      </w:r>
-      <w:proofErr w:type="spellEnd"/>
-      <w:r>
-        <w:rPr>
-          <w:lang w:val="fr-CA"/>
-        </w:rPr>
-        <w:t xml:space="preserve"> state = </w:t>
-      </w:r>
-      <w:r>
-        <w:rPr>
-          <w:lang w:val="fr-CA"/>
-        </w:rPr>
-        <w:t>()</w:t>
-      </w:r>
-      <w:r>
-        <w:rPr>
-          <w:lang w:val="fr-CA"/>
-        </w:rPr>
-        <w:t xml:space="preserve"> =&gt;</w:t>
-      </w:r>
-      <w:r>
-        <w:rPr>
-          <w:lang w:val="fr-CA"/>
-        </w:rPr>
-        <w:t xml:space="preserve"> {</w:t>
+      <w:r>
+        <w:rPr>
+          <w:lang w:val="fr-CA"/>
+        </w:rPr>
+        <w:t>const state = () =&gt; {</w:t>
       </w:r>
     </w:p>
     <w:p>
@@ -6843,35 +6314,49 @@
         <w:rPr>
           <w:lang w:val="fr-CA"/>
         </w:rPr>
-        <w:t xml:space="preserve">        $.ajax({</w:t>
-      </w:r>
-    </w:p>
-    <w:p>
-      <w:pPr>
-        <w:pStyle w:val="Code"/>
-        <w:rPr>
-          <w:lang w:val="fr-CA"/>
-        </w:rPr>
-      </w:pPr>
-      <w:r>
-        <w:rPr>
-          <w:lang w:val="fr-CA"/>
-        </w:rPr>
-        <w:t xml:space="preserve">            url : "ajax-</w:t>
-      </w:r>
-      <w:proofErr w:type="spellStart"/>
-      <w:r>
-        <w:rPr>
-          <w:lang w:val="fr-CA"/>
-        </w:rPr>
-        <w:t>state.php</w:t>
-      </w:r>
-      <w:proofErr w:type="spellEnd"/>
-      <w:r>
-        <w:rPr>
-          <w:lang w:val="fr-CA"/>
-        </w:rPr>
-        <w:t xml:space="preserve">", // </w:t>
+        <w:t xml:space="preserve">        </w:t>
+      </w:r>
+      <w:r>
+        <w:rPr>
+          <w:lang w:val="fr-CA"/>
+        </w:rPr>
+        <w:t>fetch</w:t>
+      </w:r>
+      <w:r>
+        <w:rPr>
+          <w:lang w:val="fr-CA"/>
+        </w:rPr>
+        <w:t>(</w:t>
+      </w:r>
+      <w:r>
+        <w:rPr>
+          <w:lang w:val="fr-CA"/>
+        </w:rPr>
+        <w:t xml:space="preserve">"ajax-state.php", </w:t>
+      </w:r>
+      <w:r>
+        <w:rPr>
+          <w:lang w:val="fr-CA"/>
+        </w:rPr>
+        <w:t>{</w:t>
+      </w:r>
+      <w:r>
+        <w:rPr>
+          <w:lang w:val="fr-CA"/>
+        </w:rPr>
+        <w:t xml:space="preserve"> </w:t>
+      </w:r>
+      <w:r>
+        <w:rPr>
+          <w:lang w:val="fr-CA"/>
+        </w:rPr>
+        <w:t xml:space="preserve">  </w:t>
+      </w:r>
+      <w:r>
+        <w:rPr>
+          <w:lang w:val="fr-CA"/>
+        </w:rPr>
+        <w:t xml:space="preserve">// </w:t>
       </w:r>
       <w:r>
         <w:rPr>
@@ -6892,382 +6377,284 @@
         <w:rPr>
           <w:lang w:val="fr-CA"/>
         </w:rPr>
-        <w:t xml:space="preserve">                            </w:t>
+        <w:t xml:space="preserve">     </w:t>
       </w:r>
       <w:r>
         <w:rPr>
           <w:lang w:val="en-CA"/>
         </w:rPr>
-        <w:t xml:space="preserve">// </w:t>
-      </w:r>
-      <w:proofErr w:type="spellStart"/>
+        <w:t>method : "POST"</w:t>
+      </w:r>
       <w:r>
         <w:rPr>
           <w:lang w:val="en-CA"/>
         </w:rPr>
-        <w:t>l’API</w:t>
-      </w:r>
-      <w:proofErr w:type="spellEnd"/>
+        <w:t>,</w:t>
+      </w:r>
       <w:r>
         <w:rPr>
           <w:lang w:val="en-CA"/>
         </w:rPr>
-        <w:t xml:space="preserve"> (games/state)</w:t>
+        <w:t xml:space="preserve">       </w:t>
+      </w:r>
+      <w:r>
+        <w:rPr>
+          <w:lang w:val="en-CA"/>
+        </w:rPr>
+        <w:t>// l’API (games/state)</w:t>
       </w:r>
     </w:p>
     <w:p>
       <w:pPr>
         <w:pStyle w:val="Code"/>
+      </w:pPr>
+      <w:r>
         <w:rPr>
           <w:lang w:val="en-CA"/>
         </w:rPr>
-      </w:pPr>
-      <w:r>
+        <w:t xml:space="preserve">            </w:t>
+      </w:r>
+      <w:r>
+        <w:t>credentials:</w:t>
+      </w:r>
+      <w:r>
+        <w:t xml:space="preserve"> "</w:t>
+      </w:r>
+      <w:r>
+        <w:t>include</w:t>
+      </w:r>
+      <w:r>
+        <w:t>"</w:t>
+      </w:r>
+    </w:p>
+    <w:p>
+      <w:pPr>
+        <w:pStyle w:val="Code"/>
         <w:rPr>
           <w:lang w:val="en-CA"/>
         </w:rPr>
-        <w:t xml:space="preserve">            </w:t>
-      </w:r>
+      </w:pPr>
       <w:r>
         <w:rPr>
           <w:lang w:val="en-CA"/>
         </w:rPr>
-        <w:t>type : "POST"</w:t>
-      </w:r>
-    </w:p>
-    <w:p>
-      <w:pPr>
-        <w:pStyle w:val="Code"/>
+        <w:t xml:space="preserve">        </w:t>
+      </w:r>
+      <w:r>
         <w:rPr>
           <w:lang w:val="en-CA"/>
         </w:rPr>
-      </w:pPr>
-      <w:r>
-        <w:rPr>
-          <w:lang w:val="en-CA"/>
-        </w:rPr>
-        <w:t xml:space="preserve">        </w:t>
-      </w:r>
-      <w:r>
-        <w:rPr>
-          <w:lang w:val="en-CA"/>
-        </w:rPr>
         <w:t>})</w:t>
-      </w:r>
-    </w:p>
-    <w:p>
-      <w:pPr>
-        <w:pStyle w:val="Code"/>
-      </w:pPr>
-      <w:r>
-        <w:rPr>
-          <w:lang w:val="en-CA"/>
-        </w:rPr>
-        <w:t xml:space="preserve">        </w:t>
-      </w:r>
-      <w:r>
-        <w:t xml:space="preserve">.done(function (msg) { </w:t>
-      </w:r>
-    </w:p>
-    <w:p>
-      <w:pPr>
-        <w:pStyle w:val="Code"/>
-        <w:rPr>
-          <w:lang w:val="en-CA"/>
-        </w:rPr>
-      </w:pPr>
-      <w:r>
-        <w:tab/>
-      </w:r>
-      <w:r>
-        <w:tab/>
-      </w:r>
-      <w:r>
-        <w:rPr>
-          <w:lang w:val="en-CA"/>
-        </w:rPr>
-        <w:t xml:space="preserve">let </w:t>
-      </w:r>
-      <w:proofErr w:type="spellStart"/>
-      <w:r>
-        <w:rPr>
-          <w:lang w:val="en-CA"/>
-        </w:rPr>
-        <w:t>reponse</w:t>
-      </w:r>
-      <w:proofErr w:type="spellEnd"/>
-      <w:r>
-        <w:rPr>
-          <w:lang w:val="en-CA"/>
-        </w:rPr>
-        <w:t xml:space="preserve"> = </w:t>
-      </w:r>
-      <w:proofErr w:type="spellStart"/>
-      <w:r>
-        <w:rPr>
-          <w:lang w:val="en-CA"/>
-        </w:rPr>
-        <w:t>JSON.parse</w:t>
-      </w:r>
-      <w:proofErr w:type="spellEnd"/>
-      <w:r>
-        <w:rPr>
-          <w:lang w:val="en-CA"/>
-        </w:rPr>
-        <w:t>(msg);</w:t>
-      </w:r>
-    </w:p>
-    <w:p>
-      <w:pPr>
-        <w:pStyle w:val="Code"/>
-        <w:rPr>
-          <w:lang w:val="en-CA"/>
-        </w:rPr>
-      </w:pPr>
-    </w:p>
-    <w:p>
-      <w:pPr>
-        <w:pStyle w:val="Code"/>
-        <w:rPr>
-          <w:lang w:val="fr-CA"/>
-        </w:rPr>
-      </w:pPr>
-      <w:r>
-        <w:rPr>
-          <w:lang w:val="en-CA"/>
-        </w:rPr>
-        <w:tab/>
-      </w:r>
-      <w:r>
-        <w:rPr>
-          <w:lang w:val="en-CA"/>
-        </w:rPr>
-        <w:tab/>
-      </w:r>
-      <w:r>
-        <w:rPr>
-          <w:lang w:val="fr-CA"/>
-        </w:rPr>
-        <w:t>console.log(</w:t>
-      </w:r>
-      <w:proofErr w:type="spellStart"/>
-      <w:r>
-        <w:rPr>
-          <w:lang w:val="fr-CA"/>
-        </w:rPr>
-        <w:t>reponse</w:t>
-      </w:r>
-      <w:proofErr w:type="spellEnd"/>
-      <w:r>
-        <w:rPr>
-          <w:lang w:val="fr-CA"/>
-        </w:rPr>
-        <w:t>); // contient les cartes/état du jeu.</w:t>
-      </w:r>
-    </w:p>
-    <w:p>
-      <w:pPr>
-        <w:pStyle w:val="Code"/>
-        <w:rPr>
-          <w:lang w:val="fr-CA"/>
-        </w:rPr>
-      </w:pPr>
-    </w:p>
-    <w:p>
-      <w:pPr>
-        <w:pStyle w:val="Code"/>
-        <w:rPr>
-          <w:lang w:val="fr-CA"/>
-        </w:rPr>
-      </w:pPr>
-      <w:r>
-        <w:rPr>
-          <w:lang w:val="fr-CA"/>
-        </w:rPr>
-        <w:tab/>
-      </w:r>
-      <w:r>
-        <w:rPr>
-          <w:lang w:val="fr-CA"/>
-        </w:rPr>
-        <w:tab/>
-      </w:r>
-      <w:proofErr w:type="spellStart"/>
-      <w:r>
-        <w:rPr>
-          <w:lang w:val="fr-CA"/>
-        </w:rPr>
-        <w:t>setTimeout</w:t>
-      </w:r>
-      <w:proofErr w:type="spellEnd"/>
-      <w:r>
-        <w:rPr>
-          <w:lang w:val="fr-CA"/>
-        </w:rPr>
-        <w:t>(</w:t>
-      </w:r>
-      <w:r>
-        <w:rPr>
-          <w:lang w:val="fr-CA"/>
-        </w:rPr>
-        <w:t>state</w:t>
-      </w:r>
-      <w:r>
-        <w:rPr>
-          <w:lang w:val="fr-CA"/>
-        </w:rPr>
-        <w:t xml:space="preserve">, </w:t>
-      </w:r>
-      <w:r>
-        <w:rPr>
-          <w:lang w:val="fr-CA"/>
-        </w:rPr>
-        <w:t>1</w:t>
-      </w:r>
-      <w:r>
-        <w:rPr>
-          <w:lang w:val="fr-CA"/>
-        </w:rPr>
-        <w:t xml:space="preserve">000); // Attendre </w:t>
-      </w:r>
-      <w:r>
-        <w:rPr>
-          <w:lang w:val="fr-CA"/>
-        </w:rPr>
-        <w:t>1</w:t>
-      </w:r>
-      <w:r>
-        <w:rPr>
-          <w:lang w:val="fr-CA"/>
-        </w:rPr>
-        <w:t xml:space="preserve"> seconde avant de relancer l’appel</w:t>
-      </w:r>
-    </w:p>
-    <w:p>
-      <w:pPr>
-        <w:pStyle w:val="Code"/>
-        <w:rPr>
-          <w:lang w:val="en-CA"/>
-        </w:rPr>
-      </w:pPr>
-      <w:r>
-        <w:rPr>
-          <w:lang w:val="fr-CA"/>
-        </w:rPr>
-        <w:t xml:space="preserve">        </w:t>
-      </w:r>
-      <w:r>
-        <w:rPr>
-          <w:lang w:val="en-CA"/>
-        </w:rPr>
-        <w:t>})</w:t>
-      </w:r>
-    </w:p>
-    <w:p>
-      <w:pPr>
-        <w:pStyle w:val="Code"/>
-        <w:rPr>
-          <w:lang w:val="en-CA"/>
-        </w:rPr>
-      </w:pPr>
-      <w:r>
-        <w:rPr>
-          <w:lang w:val="en-CA"/>
-        </w:rPr>
-        <w:t>}</w:t>
-      </w:r>
-    </w:p>
-    <w:p>
-      <w:pPr>
-        <w:pStyle w:val="Code"/>
-        <w:rPr>
-          <w:lang w:val="en-CA"/>
-        </w:rPr>
-      </w:pPr>
-    </w:p>
-    <w:p>
-      <w:pPr>
-        <w:pStyle w:val="Code"/>
-        <w:rPr>
-          <w:lang w:val="en-CA"/>
-        </w:rPr>
-      </w:pPr>
-      <w:proofErr w:type="spellStart"/>
-      <w:r>
-        <w:rPr>
-          <w:lang w:val="en-CA"/>
-        </w:rPr>
-        <w:t>w</w:t>
-      </w:r>
-      <w:r>
-        <w:rPr>
-          <w:lang w:val="en-CA"/>
-        </w:rPr>
-        <w:t>indow</w:t>
-      </w:r>
-      <w:r>
-        <w:rPr>
-          <w:lang w:val="en-CA"/>
-        </w:rPr>
-        <w:t>.addEventListener</w:t>
-      </w:r>
-      <w:proofErr w:type="spellEnd"/>
-      <w:r>
-        <w:rPr>
-          <w:lang w:val="en-CA"/>
-        </w:rPr>
-        <w:t>("load", () =&gt; {</w:t>
       </w:r>
     </w:p>
     <w:p>
       <w:pPr>
         <w:pStyle w:val="Code"/>
         <w:ind w:firstLine="720"/>
+      </w:pPr>
+      <w:r>
+        <w:t>.then(response =&gt; response.json())</w:t>
+      </w:r>
+    </w:p>
+    <w:p>
+      <w:pPr>
+        <w:pStyle w:val="Code"/>
+        <w:ind w:firstLine="720"/>
+        <w:rPr>
+          <w:lang w:val="fr-CA"/>
+        </w:rPr>
+      </w:pPr>
+      <w:r>
+        <w:rPr>
+          <w:lang w:val="fr-CA"/>
+        </w:rPr>
+        <w:t>.then(data =&gt; {</w:t>
+      </w:r>
+    </w:p>
+    <w:p>
+      <w:pPr>
+        <w:pStyle w:val="Code"/>
+        <w:rPr>
+          <w:lang w:val="fr-CA"/>
+        </w:rPr>
+      </w:pPr>
+      <w:r>
+        <w:rPr>
+          <w:lang w:val="fr-CA"/>
+        </w:rPr>
+        <w:tab/>
+      </w:r>
+      <w:r>
+        <w:rPr>
+          <w:lang w:val="fr-CA"/>
+        </w:rPr>
+        <w:tab/>
+      </w:r>
+      <w:r>
+        <w:rPr>
+          <w:lang w:val="fr-CA"/>
+        </w:rPr>
+        <w:t>console.log(</w:t>
+      </w:r>
+      <w:r>
+        <w:rPr>
+          <w:lang w:val="fr-CA"/>
+        </w:rPr>
+        <w:t>data</w:t>
+      </w:r>
+      <w:r>
+        <w:rPr>
+          <w:lang w:val="fr-CA"/>
+        </w:rPr>
+        <w:t>); // contient les cartes/état du jeu.</w:t>
+      </w:r>
+    </w:p>
+    <w:p>
+      <w:pPr>
+        <w:pStyle w:val="Code"/>
+        <w:rPr>
+          <w:lang w:val="fr-CA"/>
+        </w:rPr>
+      </w:pPr>
+    </w:p>
+    <w:p>
+      <w:pPr>
+        <w:pStyle w:val="Code"/>
+        <w:rPr>
+          <w:lang w:val="fr-CA"/>
+        </w:rPr>
+      </w:pPr>
+      <w:r>
+        <w:rPr>
+          <w:lang w:val="fr-CA"/>
+        </w:rPr>
+        <w:tab/>
+      </w:r>
+      <w:r>
+        <w:rPr>
+          <w:lang w:val="fr-CA"/>
+        </w:rPr>
+        <w:tab/>
+        <w:t>setTimeout(</w:t>
+      </w:r>
+      <w:r>
+        <w:rPr>
+          <w:lang w:val="fr-CA"/>
+        </w:rPr>
+        <w:t>state</w:t>
+      </w:r>
+      <w:r>
+        <w:rPr>
+          <w:lang w:val="fr-CA"/>
+        </w:rPr>
+        <w:t xml:space="preserve">, </w:t>
+      </w:r>
+      <w:r>
+        <w:rPr>
+          <w:lang w:val="fr-CA"/>
+        </w:rPr>
+        <w:t>1</w:t>
+      </w:r>
+      <w:r>
+        <w:rPr>
+          <w:lang w:val="fr-CA"/>
+        </w:rPr>
+        <w:t xml:space="preserve">000); // Attendre </w:t>
+      </w:r>
+      <w:r>
+        <w:rPr>
+          <w:lang w:val="fr-CA"/>
+        </w:rPr>
+        <w:t>1</w:t>
+      </w:r>
+      <w:r>
+        <w:rPr>
+          <w:lang w:val="fr-CA"/>
+        </w:rPr>
+        <w:t xml:space="preserve"> seconde avant de relancer l’appel</w:t>
+      </w:r>
+    </w:p>
+    <w:p>
+      <w:pPr>
+        <w:pStyle w:val="Code"/>
         <w:rPr>
           <w:lang w:val="en-CA"/>
         </w:rPr>
       </w:pPr>
-      <w:proofErr w:type="spellStart"/>
+      <w:r>
+        <w:rPr>
+          <w:lang w:val="fr-CA"/>
+        </w:rPr>
+        <w:t xml:space="preserve">        </w:t>
+      </w:r>
       <w:r>
         <w:rPr>
           <w:lang w:val="en-CA"/>
         </w:rPr>
-        <w:t>setTimeout</w:t>
-      </w:r>
-      <w:proofErr w:type="spellEnd"/>
-      <w:r>
+        <w:t>})</w:t>
+      </w:r>
+    </w:p>
+    <w:p>
+      <w:pPr>
+        <w:pStyle w:val="Code"/>
         <w:rPr>
           <w:lang w:val="en-CA"/>
         </w:rPr>
-        <w:t>(state, 1000); // Appel initial (</w:t>
-      </w:r>
-      <w:proofErr w:type="spellStart"/>
+      </w:pPr>
       <w:r>
         <w:rPr>
           <w:lang w:val="en-CA"/>
         </w:rPr>
-        <w:t>attendre</w:t>
-      </w:r>
-      <w:proofErr w:type="spellEnd"/>
-      <w:r>
+        <w:t>}</w:t>
+      </w:r>
+    </w:p>
+    <w:p>
+      <w:pPr>
+        <w:pStyle w:val="Code"/>
         <w:rPr>
           <w:lang w:val="en-CA"/>
         </w:rPr>
-        <w:t xml:space="preserve"> 1 </w:t>
-      </w:r>
-      <w:proofErr w:type="spellStart"/>
-      <w:r>
+      </w:pPr>
+    </w:p>
+    <w:p>
+      <w:pPr>
+        <w:pStyle w:val="Code"/>
         <w:rPr>
           <w:lang w:val="en-CA"/>
         </w:rPr>
-        <w:t>seconde</w:t>
-      </w:r>
-      <w:proofErr w:type="spellEnd"/>
+      </w:pPr>
       <w:r>
         <w:rPr>
           <w:lang w:val="en-CA"/>
         </w:rPr>
-        <w:t>)</w:t>
+        <w:t>w</w:t>
+      </w:r>
+      <w:r>
+        <w:rPr>
+          <w:lang w:val="en-CA"/>
+        </w:rPr>
+        <w:t>indow</w:t>
+      </w:r>
+      <w:r>
+        <w:rPr>
+          <w:lang w:val="en-CA"/>
+        </w:rPr>
+        <w:t>.addEventListener("load", () =&gt; {</w:t>
+      </w:r>
+    </w:p>
+    <w:p>
+      <w:pPr>
+        <w:pStyle w:val="Code"/>
+        <w:ind w:firstLine="720"/>
+        <w:rPr>
+          <w:lang w:val="en-CA"/>
+        </w:rPr>
+      </w:pPr>
+      <w:r>
+        <w:rPr>
+          <w:lang w:val="en-CA"/>
+        </w:rPr>
+        <w:t>setTimeout(state, 1000); // Appel initial (attendre 1 seconde)</w:t>
       </w:r>
     </w:p>
     <w:p>
@@ -7382,25 +6769,25 @@
           <w:szCs w:val="18"/>
           <w:lang w:val="en-CA"/>
         </w:rPr>
-        <w:t>"</w:t>
-      </w:r>
-      <w:proofErr w:type="spellStart"/>
-      <w:r>
+        <w:t>"yourTurn":true,</w:t>
+      </w:r>
+    </w:p>
+    <w:p>
+      <w:pPr>
+        <w:ind w:firstLine="720"/>
         <w:rPr>
           <w:sz w:val="18"/>
           <w:szCs w:val="18"/>
           <w:lang w:val="en-CA"/>
         </w:rPr>
-        <w:t>yourTurn</w:t>
-      </w:r>
-      <w:proofErr w:type="spellEnd"/>
+      </w:pPr>
       <w:r>
         <w:rPr>
           <w:sz w:val="18"/>
           <w:szCs w:val="18"/>
           <w:lang w:val="en-CA"/>
         </w:rPr>
-        <w:t>":true,</w:t>
+        <w:t>"heroPowerAlreadyUsed" : false,</w:t>
       </w:r>
     </w:p>
     <w:p>
@@ -7418,25 +6805,25 @@
           <w:szCs w:val="18"/>
           <w:lang w:val="en-CA"/>
         </w:rPr>
-        <w:t>"</w:t>
-      </w:r>
-      <w:proofErr w:type="spellStart"/>
-      <w:r>
+        <w:t>"hp":30,</w:t>
+      </w:r>
+    </w:p>
+    <w:p>
+      <w:pPr>
+        <w:ind w:firstLine="720"/>
         <w:rPr>
           <w:sz w:val="18"/>
           <w:szCs w:val="18"/>
           <w:lang w:val="en-CA"/>
         </w:rPr>
-        <w:t>heroPowerAlreadyUsed</w:t>
-      </w:r>
-      <w:proofErr w:type="spellEnd"/>
+      </w:pPr>
       <w:r>
         <w:rPr>
           <w:sz w:val="18"/>
           <w:szCs w:val="18"/>
           <w:lang w:val="en-CA"/>
         </w:rPr>
-        <w:t>" : false,</w:t>
+        <w:t>"mp":0,</w:t>
       </w:r>
     </w:p>
     <w:p>
@@ -7454,7 +6841,7 @@
           <w:szCs w:val="18"/>
           <w:lang w:val="en-CA"/>
         </w:rPr>
-        <w:t>"hp":30,</w:t>
+        <w:t>"maxMp":1,</w:t>
       </w:r>
     </w:p>
     <w:p>
@@ -7472,12 +6859,12 @@
           <w:szCs w:val="18"/>
           <w:lang w:val="en-CA"/>
         </w:rPr>
-        <w:t>"mp":0,</w:t>
-      </w:r>
-    </w:p>
-    <w:p>
-      <w:pPr>
-        <w:ind w:firstLine="720"/>
+        <w:t>"hand":[</w:t>
+      </w:r>
+    </w:p>
+    <w:p>
+      <w:pPr>
+        <w:ind w:left="720" w:firstLine="720"/>
         <w:rPr>
           <w:sz w:val="18"/>
           <w:szCs w:val="18"/>
@@ -7490,12 +6877,12 @@
           <w:szCs w:val="18"/>
           <w:lang w:val="en-CA"/>
         </w:rPr>
-        <w:t>"maxMp":1,</w:t>
-      </w:r>
-    </w:p>
-    <w:p>
-      <w:pPr>
-        <w:ind w:firstLine="720"/>
+        <w:t>{"id":4,"cost":2,"hp":3,"atk":2,"mechanics":[], "uid":3,"baseHP":3},</w:t>
+      </w:r>
+    </w:p>
+    <w:p>
+      <w:pPr>
+        <w:ind w:left="720" w:firstLine="720"/>
         <w:rPr>
           <w:sz w:val="18"/>
           <w:szCs w:val="18"/>
@@ -7508,7 +6895,7 @@
           <w:szCs w:val="18"/>
           <w:lang w:val="en-CA"/>
         </w:rPr>
-        <w:t>"hand":[</w:t>
+        <w:t>{"id":22,"cost":7,"hp":7,"atk":7,"mechanics":[],"uid":5,"baseHP":7},</w:t>
       </w:r>
     </w:p>
     <w:p>
@@ -7526,30 +6913,28 @@
           <w:szCs w:val="18"/>
           <w:lang w:val="en-CA"/>
         </w:rPr>
-        <w:t>{"id":4,"cost":2,"hp":3,"atk":2,"mechanics":[], "uid":3,"baseHP":3},</w:t>
-      </w:r>
-    </w:p>
-    <w:p>
-      <w:pPr>
-        <w:ind w:left="720" w:firstLine="720"/>
+        <w:t>{"id":10,"cost":3,"hp":3,"atk":3,"mechanics":["taunt"</w:t>
+      </w:r>
+      <w:r>
         <w:rPr>
           <w:sz w:val="18"/>
           <w:szCs w:val="18"/>
           <w:lang w:val="en-CA"/>
         </w:rPr>
-      </w:pPr>
+        <w:t>, "charge"</w:t>
+      </w:r>
       <w:r>
         <w:rPr>
           <w:sz w:val="18"/>
           <w:szCs w:val="18"/>
           <w:lang w:val="en-CA"/>
         </w:rPr>
-        <w:t>{"id":22,"cost":7,"hp":7,"atk":7,"mechanics":[],"uid":5,"baseHP":7},</w:t>
-      </w:r>
-    </w:p>
-    <w:p>
-      <w:pPr>
-        <w:ind w:left="720" w:firstLine="720"/>
+        <w:t>],"uid":6,"baseHP":3}</w:t>
+      </w:r>
+    </w:p>
+    <w:p>
+      <w:pPr>
+        <w:ind w:left="720"/>
         <w:rPr>
           <w:sz w:val="18"/>
           <w:szCs w:val="18"/>
@@ -7562,28 +6947,30 @@
           <w:szCs w:val="18"/>
           <w:lang w:val="en-CA"/>
         </w:rPr>
-        <w:t>{"id":10,"cost":3,"hp":3,"atk":3,"mechanics":["taunt"</w:t>
-      </w:r>
-      <w:r>
+        <w:t>],</w:t>
+      </w:r>
+    </w:p>
+    <w:p>
+      <w:pPr>
+        <w:ind w:left="720"/>
         <w:rPr>
           <w:sz w:val="18"/>
           <w:szCs w:val="18"/>
           <w:lang w:val="en-CA"/>
         </w:rPr>
-        <w:t>, "charge"</w:t>
-      </w:r>
+      </w:pPr>
       <w:r>
         <w:rPr>
           <w:sz w:val="18"/>
           <w:szCs w:val="18"/>
           <w:lang w:val="en-CA"/>
         </w:rPr>
-        <w:t>],"uid":6,"baseHP":3}</w:t>
-      </w:r>
-    </w:p>
-    <w:p>
-      <w:pPr>
-        <w:ind w:left="720"/>
+        <w:t>"board":[</w:t>
+      </w:r>
+    </w:p>
+    <w:p>
+      <w:pPr>
+        <w:ind w:left="720" w:firstLine="720"/>
         <w:rPr>
           <w:sz w:val="18"/>
           <w:szCs w:val="18"/>
@@ -7596,12 +6983,12 @@
           <w:szCs w:val="18"/>
           <w:lang w:val="en-CA"/>
         </w:rPr>
-        <w:t>],</w:t>
-      </w:r>
-    </w:p>
-    <w:p>
-      <w:pPr>
-        <w:ind w:left="720"/>
+        <w:t>{"id":2,"cost":1,"hp":1,"atk":2,"mechanics":[],"uid":7,"baseHP":1,"state":"SLEEP"}</w:t>
+      </w:r>
+    </w:p>
+    <w:p>
+      <w:pPr>
+        <w:ind w:firstLine="720"/>
         <w:rPr>
           <w:sz w:val="18"/>
           <w:szCs w:val="18"/>
@@ -7614,12 +7001,12 @@
           <w:szCs w:val="18"/>
           <w:lang w:val="en-CA"/>
         </w:rPr>
-        <w:t>"board":[</w:t>
-      </w:r>
-    </w:p>
-    <w:p>
-      <w:pPr>
-        <w:ind w:left="720" w:firstLine="720"/>
+        <w:t>],</w:t>
+      </w:r>
+    </w:p>
+    <w:p>
+      <w:pPr>
+        <w:ind w:firstLine="720"/>
         <w:rPr>
           <w:sz w:val="18"/>
           <w:szCs w:val="18"/>
@@ -7632,92 +7019,90 @@
           <w:szCs w:val="18"/>
           <w:lang w:val="en-CA"/>
         </w:rPr>
-        <w:t>{"id":2,"cost":1,"hp":1,"atk":2,"mechanics":[],"uid":7,"baseHP":1,"state":"SLEEP"}</w:t>
-      </w:r>
-    </w:p>
-    <w:p>
-      <w:pPr>
-        <w:ind w:firstLine="720"/>
+        <w:t>"</w:t>
+      </w:r>
+      <w:r>
         <w:rPr>
           <w:sz w:val="18"/>
           <w:szCs w:val="18"/>
           <w:lang w:val="en-CA"/>
         </w:rPr>
-      </w:pPr>
+        <w:t>welcomeText</w:t>
+      </w:r>
       <w:r>
         <w:rPr>
           <w:sz w:val="18"/>
           <w:szCs w:val="18"/>
           <w:lang w:val="en-CA"/>
         </w:rPr>
-        <w:t>],</w:t>
-      </w:r>
-    </w:p>
-    <w:p>
-      <w:pPr>
-        <w:ind w:firstLine="720"/>
+        <w:t>"</w:t>
+      </w:r>
+      <w:r>
         <w:rPr>
           <w:sz w:val="18"/>
           <w:szCs w:val="18"/>
           <w:lang w:val="en-CA"/>
         </w:rPr>
-      </w:pPr>
-      <w:r>
+        <w:t xml:space="preserve"> : "My life for Aiur!",</w:t>
+      </w:r>
+    </w:p>
+    <w:p>
+      <w:pPr>
+        <w:ind w:firstLine="720"/>
         <w:rPr>
           <w:sz w:val="18"/>
           <w:szCs w:val="18"/>
           <w:lang w:val="en-CA"/>
         </w:rPr>
-        <w:t>"</w:t>
-      </w:r>
-      <w:proofErr w:type="spellStart"/>
+      </w:pPr>
       <w:r>
         <w:rPr>
           <w:sz w:val="18"/>
           <w:szCs w:val="18"/>
           <w:lang w:val="en-CA"/>
         </w:rPr>
-        <w:t>welcomeText</w:t>
-      </w:r>
-      <w:proofErr w:type="spellEnd"/>
-      <w:r>
+        <w:t>"heroClass" : “Warrior",</w:t>
+      </w:r>
+    </w:p>
+    <w:p>
+      <w:pPr>
+        <w:ind w:left="720"/>
         <w:rPr>
           <w:sz w:val="18"/>
           <w:szCs w:val="18"/>
           <w:lang w:val="en-CA"/>
         </w:rPr>
-        <w:t>"</w:t>
-      </w:r>
+      </w:pPr>
       <w:r>
         <w:rPr>
           <w:sz w:val="18"/>
           <w:szCs w:val="18"/>
           <w:lang w:val="en-CA"/>
         </w:rPr>
-        <w:t xml:space="preserve"> : "My life for </w:t>
-      </w:r>
-      <w:proofErr w:type="spellStart"/>
-      <w:r>
+        <w:t>"remainingCardsCount":24,</w:t>
+      </w:r>
+    </w:p>
+    <w:p>
+      <w:pPr>
+        <w:ind w:left="720"/>
         <w:rPr>
           <w:sz w:val="18"/>
           <w:szCs w:val="18"/>
           <w:lang w:val="en-CA"/>
         </w:rPr>
-        <w:t>Aiur</w:t>
-      </w:r>
-      <w:proofErr w:type="spellEnd"/>
+      </w:pPr>
       <w:r>
         <w:rPr>
           <w:sz w:val="18"/>
           <w:szCs w:val="18"/>
           <w:lang w:val="en-CA"/>
         </w:rPr>
-        <w:t>!",</w:t>
-      </w:r>
-    </w:p>
-    <w:p>
-      <w:pPr>
-        <w:ind w:firstLine="720"/>
+        <w:t>"opponent":{</w:t>
+      </w:r>
+    </w:p>
+    <w:p>
+      <w:pPr>
+        <w:ind w:left="720" w:firstLine="720"/>
         <w:rPr>
           <w:sz w:val="18"/>
           <w:szCs w:val="18"/>
@@ -7730,30 +7115,30 @@
           <w:szCs w:val="18"/>
           <w:lang w:val="en-CA"/>
         </w:rPr>
-        <w:t>"</w:t>
-      </w:r>
-      <w:proofErr w:type="spellStart"/>
-      <w:r>
+        <w:t>"username":"Dummy-AI",</w:t>
+      </w:r>
+    </w:p>
+    <w:p>
+      <w:pPr>
+        <w:ind w:left="720" w:firstLine="720"/>
         <w:rPr>
           <w:sz w:val="18"/>
           <w:szCs w:val="18"/>
           <w:lang w:val="en-CA"/>
         </w:rPr>
-        <w:t>heroClass</w:t>
-      </w:r>
-      <w:proofErr w:type="spellEnd"/>
+      </w:pPr>
       <w:r>
         <w:rPr>
           <w:sz w:val="18"/>
           <w:szCs w:val="18"/>
           <w:lang w:val="en-CA"/>
         </w:rPr>
-        <w:t>" : “Warrior",</w:t>
-      </w:r>
-    </w:p>
-    <w:p>
-      <w:pPr>
-        <w:ind w:left="720"/>
+        <w:t>"heroClass":"Hunter",</w:t>
+      </w:r>
+    </w:p>
+    <w:p>
+      <w:pPr>
+        <w:ind w:left="720" w:firstLine="720"/>
         <w:rPr>
           <w:sz w:val="18"/>
           <w:szCs w:val="18"/>
@@ -7766,12 +7151,12 @@
           <w:szCs w:val="18"/>
           <w:lang w:val="en-CA"/>
         </w:rPr>
-        <w:t>"remainingCardsCount":24,</w:t>
-      </w:r>
-    </w:p>
-    <w:p>
-      <w:pPr>
-        <w:ind w:left="720"/>
+        <w:t>"hp":30,</w:t>
+      </w:r>
+    </w:p>
+    <w:p>
+      <w:pPr>
+        <w:ind w:left="720" w:firstLine="720"/>
         <w:rPr>
           <w:sz w:val="18"/>
           <w:szCs w:val="18"/>
@@ -7784,7 +7169,7 @@
           <w:szCs w:val="18"/>
           <w:lang w:val="en-CA"/>
         </w:rPr>
-        <w:t>"opponent":{</w:t>
+        <w:t>"mp":0,</w:t>
       </w:r>
     </w:p>
     <w:p>
@@ -7802,25 +7187,25 @@
           <w:szCs w:val="18"/>
           <w:lang w:val="en-CA"/>
         </w:rPr>
-        <w:t>"</w:t>
-      </w:r>
-      <w:proofErr w:type="spellStart"/>
-      <w:r>
+        <w:t>"board":[],</w:t>
+      </w:r>
+    </w:p>
+    <w:p>
+      <w:pPr>
+        <w:ind w:left="720" w:firstLine="720"/>
         <w:rPr>
           <w:sz w:val="18"/>
           <w:szCs w:val="18"/>
           <w:lang w:val="en-CA"/>
         </w:rPr>
-        <w:t>username":"Dummy-AI</w:t>
-      </w:r>
-      <w:proofErr w:type="spellEnd"/>
+      </w:pPr>
       <w:r>
         <w:rPr>
           <w:sz w:val="18"/>
           <w:szCs w:val="18"/>
           <w:lang w:val="en-CA"/>
         </w:rPr>
-        <w:t>",</w:t>
+        <w:t>welcomeText : "Die, maggot!",</w:t>
       </w:r>
     </w:p>
     <w:p>
@@ -7838,161 +7223,25 @@
           <w:szCs w:val="18"/>
           <w:lang w:val="en-CA"/>
         </w:rPr>
-        <w:t>"</w:t>
-      </w:r>
-      <w:proofErr w:type="spellStart"/>
-      <w:r>
+        <w:t>"remainingCardsCount":24,</w:t>
+      </w:r>
+    </w:p>
+    <w:p>
+      <w:pPr>
+        <w:ind w:left="720" w:firstLine="720"/>
         <w:rPr>
           <w:sz w:val="18"/>
           <w:szCs w:val="18"/>
           <w:lang w:val="en-CA"/>
         </w:rPr>
-        <w:t>heroClass</w:t>
-      </w:r>
-      <w:proofErr w:type="spellEnd"/>
+      </w:pPr>
       <w:r>
         <w:rPr>
           <w:sz w:val="18"/>
           <w:szCs w:val="18"/>
           <w:lang w:val="en-CA"/>
         </w:rPr>
-        <w:t>":"Hunter",</w:t>
-      </w:r>
-    </w:p>
-    <w:p>
-      <w:pPr>
-        <w:ind w:left="720" w:firstLine="720"/>
-        <w:rPr>
-          <w:sz w:val="18"/>
-          <w:szCs w:val="18"/>
-          <w:lang w:val="en-CA"/>
-        </w:rPr>
-      </w:pPr>
-      <w:r>
-        <w:rPr>
-          <w:sz w:val="18"/>
-          <w:szCs w:val="18"/>
-          <w:lang w:val="en-CA"/>
-        </w:rPr>
-        <w:t>"hp":30,</w:t>
-      </w:r>
-    </w:p>
-    <w:p>
-      <w:pPr>
-        <w:ind w:left="720" w:firstLine="720"/>
-        <w:rPr>
-          <w:sz w:val="18"/>
-          <w:szCs w:val="18"/>
-          <w:lang w:val="en-CA"/>
-        </w:rPr>
-      </w:pPr>
-      <w:r>
-        <w:rPr>
-          <w:sz w:val="18"/>
-          <w:szCs w:val="18"/>
-          <w:lang w:val="en-CA"/>
-        </w:rPr>
-        <w:t>"mp":0,</w:t>
-      </w:r>
-    </w:p>
-    <w:p>
-      <w:pPr>
-        <w:ind w:left="720" w:firstLine="720"/>
-        <w:rPr>
-          <w:sz w:val="18"/>
-          <w:szCs w:val="18"/>
-          <w:lang w:val="en-CA"/>
-        </w:rPr>
-      </w:pPr>
-      <w:r>
-        <w:rPr>
-          <w:sz w:val="18"/>
-          <w:szCs w:val="18"/>
-          <w:lang w:val="en-CA"/>
-        </w:rPr>
-        <w:t>"board":[],</w:t>
-      </w:r>
-    </w:p>
-    <w:p>
-      <w:pPr>
-        <w:ind w:left="720" w:firstLine="720"/>
-        <w:rPr>
-          <w:sz w:val="18"/>
-          <w:szCs w:val="18"/>
-          <w:lang w:val="en-CA"/>
-        </w:rPr>
-      </w:pPr>
-      <w:proofErr w:type="spellStart"/>
-      <w:r>
-        <w:rPr>
-          <w:sz w:val="18"/>
-          <w:szCs w:val="18"/>
-          <w:lang w:val="en-CA"/>
-        </w:rPr>
-        <w:t>welcomeText</w:t>
-      </w:r>
-      <w:proofErr w:type="spellEnd"/>
-      <w:r>
-        <w:rPr>
-          <w:sz w:val="18"/>
-          <w:szCs w:val="18"/>
-          <w:lang w:val="en-CA"/>
-        </w:rPr>
-        <w:t xml:space="preserve"> : "Die, maggot!",</w:t>
-      </w:r>
-    </w:p>
-    <w:p>
-      <w:pPr>
-        <w:ind w:left="720" w:firstLine="720"/>
-        <w:rPr>
-          <w:sz w:val="18"/>
-          <w:szCs w:val="18"/>
-          <w:lang w:val="en-CA"/>
-        </w:rPr>
-      </w:pPr>
-      <w:r>
-        <w:rPr>
-          <w:sz w:val="18"/>
-          <w:szCs w:val="18"/>
-          <w:lang w:val="en-CA"/>
-        </w:rPr>
-        <w:t>"remainingCardsCount":24,</w:t>
-      </w:r>
-    </w:p>
-    <w:p>
-      <w:pPr>
-        <w:ind w:left="720" w:firstLine="720"/>
-        <w:rPr>
-          <w:sz w:val="18"/>
-          <w:szCs w:val="18"/>
-          <w:lang w:val="en-CA"/>
-        </w:rPr>
-      </w:pPr>
-      <w:r>
-        <w:rPr>
-          <w:sz w:val="18"/>
-          <w:szCs w:val="18"/>
-          <w:lang w:val="en-CA"/>
-        </w:rPr>
-        <w:t>"</w:t>
-      </w:r>
-      <w:proofErr w:type="spellStart"/>
-      <w:r>
-        <w:rPr>
-          <w:sz w:val="18"/>
-          <w:szCs w:val="18"/>
-          <w:lang w:val="en-CA"/>
-        </w:rPr>
-        <w:t>handSize</w:t>
-      </w:r>
-      <w:proofErr w:type="spellEnd"/>
-      <w:r>
-        <w:rPr>
-          <w:sz w:val="18"/>
-          <w:szCs w:val="18"/>
-          <w:lang w:val="en-CA"/>
-        </w:rPr>
-        <w:t>" : 3</w:t>
+        <w:t>"handSize" : 3</w:t>
       </w:r>
     </w:p>
     <w:p>
@@ -8169,11 +7418,9 @@
             <w:tcW w:w="2152" w:type="dxa"/>
           </w:tcPr>
           <w:p>
-            <w:proofErr w:type="spellStart"/>
             <w:r>
               <w:t>Paramètres</w:t>
             </w:r>
-            <w:proofErr w:type="spellEnd"/>
           </w:p>
         </w:tc>
         <w:tc>
@@ -8282,11 +7529,9 @@
             <w:pPr>
               <w:cnfStyle w:val="000000100000" w:firstRow="0" w:lastRow="0" w:firstColumn="0" w:lastColumn="0" w:oddVBand="0" w:evenVBand="0" w:oddHBand="1" w:evenHBand="0" w:firstRowFirstColumn="0" w:firstRowLastColumn="0" w:lastRowFirstColumn="0" w:lastRowLastColumn="0"/>
             </w:pPr>
-            <w:proofErr w:type="spellStart"/>
             <w:r>
               <w:t>uid</w:t>
             </w:r>
-            <w:proofErr w:type="spellEnd"/>
           </w:p>
           <w:p>
             <w:pPr>
@@ -8297,11 +7542,9 @@
             <w:pPr>
               <w:cnfStyle w:val="000000100000" w:firstRow="0" w:lastRow="0" w:firstColumn="0" w:lastColumn="0" w:oddVBand="0" w:evenVBand="0" w:oddHBand="1" w:evenHBand="0" w:firstRowFirstColumn="0" w:firstRowLastColumn="0" w:lastRowFirstColumn="0" w:lastRowLastColumn="0"/>
             </w:pPr>
-            <w:proofErr w:type="spellStart"/>
             <w:r>
               <w:t>ou</w:t>
             </w:r>
-            <w:proofErr w:type="spellEnd"/>
           </w:p>
           <w:p>
             <w:pPr>
@@ -8315,24 +7558,20 @@
             <w:pPr>
               <w:cnfStyle w:val="000000100000" w:firstRow="0" w:lastRow="0" w:firstColumn="0" w:lastColumn="0" w:oddVBand="0" w:evenVBand="0" w:oddHBand="1" w:evenHBand="0" w:firstRowFirstColumn="0" w:firstRowLastColumn="0" w:lastRowFirstColumn="0" w:lastRowLastColumn="0"/>
             </w:pPr>
-            <w:proofErr w:type="spellStart"/>
             <w:r>
               <w:t>uid</w:t>
             </w:r>
-            <w:proofErr w:type="spellEnd"/>
           </w:p>
           <w:p>
             <w:pPr>
               <w:cnfStyle w:val="000000100000" w:firstRow="0" w:lastRow="0" w:firstColumn="0" w:lastColumn="0" w:oddVBand="0" w:evenVBand="0" w:oddHBand="1" w:evenHBand="0" w:firstRowFirstColumn="0" w:firstRowLastColumn="0" w:lastRowFirstColumn="0" w:lastRowLastColumn="0"/>
             </w:pPr>
-            <w:proofErr w:type="spellStart"/>
             <w:r>
               <w:t>target</w:t>
             </w:r>
             <w:r>
               <w:t>uid</w:t>
             </w:r>
-            <w:proofErr w:type="spellEnd"/>
           </w:p>
         </w:tc>
         <w:tc>
@@ -8346,28 +7585,34 @@
                 <w:lang w:val="en-CA"/>
               </w:rPr>
             </w:pPr>
-            <w:proofErr w:type="spellStart"/>
             <w:r>
               <w:rPr>
                 <w:lang w:val="en-CA"/>
               </w:rPr>
-              <w:t>Votre</w:t>
-            </w:r>
-            <w:proofErr w:type="spellEnd"/>
-            <w:r>
+              <w:t>Votre clé</w:t>
+            </w:r>
+          </w:p>
+          <w:p>
+            <w:pPr>
+              <w:cnfStyle w:val="000000100000" w:firstRow="0" w:lastRow="0" w:firstColumn="0" w:lastColumn="0" w:oddVBand="0" w:evenVBand="0" w:oddHBand="1" w:evenHBand="0" w:firstRowFirstColumn="0" w:firstRowLastColumn="0" w:lastRowFirstColumn="0" w:lastRowLastColumn="0"/>
               <w:rPr>
                 <w:lang w:val="en-CA"/>
               </w:rPr>
-              <w:t xml:space="preserve"> </w:t>
-            </w:r>
-            <w:proofErr w:type="spellStart"/>
-            <w:r>
+            </w:pPr>
+          </w:p>
+          <w:p>
+            <w:pPr>
+              <w:cnfStyle w:val="000000100000" w:firstRow="0" w:lastRow="0" w:firstColumn="0" w:lastColumn="0" w:oddVBand="0" w:evenVBand="0" w:oddHBand="1" w:evenHBand="0" w:firstRowFirstColumn="0" w:firstRowLastColumn="0" w:lastRowFirstColumn="0" w:lastRowLastColumn="0"/>
               <w:rPr>
                 <w:lang w:val="en-CA"/>
               </w:rPr>
-              <w:t>clé</w:t>
-            </w:r>
-            <w:proofErr w:type="spellEnd"/>
+            </w:pPr>
+            <w:r>
+              <w:rPr>
+                <w:lang w:val="en-CA"/>
+              </w:rPr>
+              <w:t>"END_TURN"</w:t>
+            </w:r>
           </w:p>
           <w:p>
             <w:pPr>
@@ -8388,7 +7633,7 @@
               <w:rPr>
                 <w:lang w:val="en-CA"/>
               </w:rPr>
-              <w:t>"END_TURN"</w:t>
+              <w:t>"HERO_POWER"</w:t>
             </w:r>
           </w:p>
           <w:p>
@@ -8403,23 +7648,41 @@
             <w:pPr>
               <w:cnfStyle w:val="000000100000" w:firstRow="0" w:lastRow="0" w:firstColumn="0" w:lastColumn="0" w:oddVBand="0" w:evenVBand="0" w:oddHBand="1" w:evenHBand="0" w:firstRowFirstColumn="0" w:firstRowLastColumn="0" w:lastRowFirstColumn="0" w:lastRowLastColumn="0"/>
               <w:rPr>
-                <w:lang w:val="en-CA"/>
-              </w:rPr>
-            </w:pPr>
-            <w:r>
-              <w:rPr>
-                <w:lang w:val="en-CA"/>
-              </w:rPr>
-              <w:t>"HERO_POWER"</w:t>
+                <w:lang w:val="fr-CA"/>
+              </w:rPr>
+            </w:pPr>
+            <w:r>
+              <w:rPr>
+                <w:lang w:val="fr-CA"/>
+              </w:rPr>
+              <w:t>"PLAY" et</w:t>
             </w:r>
           </w:p>
           <w:p>
             <w:pPr>
               <w:cnfStyle w:val="000000100000" w:firstRow="0" w:lastRow="0" w:firstColumn="0" w:lastColumn="0" w:oddVBand="0" w:evenVBand="0" w:oddHBand="1" w:evenHBand="0" w:firstRowFirstColumn="0" w:firstRowLastColumn="0" w:lastRowFirstColumn="0" w:lastRowLastColumn="0"/>
               <w:rPr>
-                <w:lang w:val="en-CA"/>
-              </w:rPr>
-            </w:pPr>
+                <w:lang w:val="fr-CA"/>
+              </w:rPr>
+            </w:pPr>
+            <w:r>
+              <w:rPr>
+                <w:lang w:val="fr-CA"/>
+              </w:rPr>
+              <w:t>ex : 23 (identifiant unique de la carte</w:t>
+            </w:r>
+            <w:r>
+              <w:rPr>
+                <w:lang w:val="fr-CA"/>
+              </w:rPr>
+              <w:t xml:space="preserve"> lors de la partie</w:t>
+            </w:r>
+            <w:r>
+              <w:rPr>
+                <w:lang w:val="fr-CA"/>
+              </w:rPr>
+              <w:t>)</w:t>
+            </w:r>
           </w:p>
           <w:p>
             <w:pPr>
@@ -8428,12 +7691,6 @@
                 <w:lang w:val="fr-CA"/>
               </w:rPr>
             </w:pPr>
-            <w:r>
-              <w:rPr>
-                <w:lang w:val="fr-CA"/>
-              </w:rPr>
-              <w:t>"PLAY" et</w:t>
-            </w:r>
           </w:p>
           <w:p>
             <w:pPr>
@@ -8446,19 +7703,7 @@
               <w:rPr>
                 <w:lang w:val="fr-CA"/>
               </w:rPr>
-              <w:t>ex : 23 (identifiant unique de la carte</w:t>
-            </w:r>
-            <w:r>
-              <w:rPr>
-                <w:lang w:val="fr-CA"/>
-              </w:rPr>
-              <w:t xml:space="preserve"> lors de la partie</w:t>
-            </w:r>
-            <w:r>
-              <w:rPr>
-                <w:lang w:val="fr-CA"/>
-              </w:rPr>
-              <w:t>)</w:t>
+              <w:t>"ATTACK"</w:t>
             </w:r>
           </w:p>
           <w:p>
@@ -8468,6 +7713,12 @@
                 <w:lang w:val="fr-CA"/>
               </w:rPr>
             </w:pPr>
+            <w:r>
+              <w:rPr>
+                <w:lang w:val="fr-CA"/>
+              </w:rPr>
+              <w:t>uid de la carte</w:t>
+            </w:r>
           </w:p>
           <w:p>
             <w:pPr>
@@ -8480,51 +7731,7 @@
               <w:rPr>
                 <w:lang w:val="fr-CA"/>
               </w:rPr>
-              <w:t>"ATTACK"</w:t>
-            </w:r>
-          </w:p>
-          <w:p>
-            <w:pPr>
-              <w:cnfStyle w:val="000000100000" w:firstRow="0" w:lastRow="0" w:firstColumn="0" w:lastColumn="0" w:oddVBand="0" w:evenVBand="0" w:oddHBand="1" w:evenHBand="0" w:firstRowFirstColumn="0" w:firstRowLastColumn="0" w:lastRowFirstColumn="0" w:lastRowLastColumn="0"/>
-              <w:rPr>
-                <w:lang w:val="fr-CA"/>
-              </w:rPr>
-            </w:pPr>
-            <w:proofErr w:type="spellStart"/>
-            <w:r>
-              <w:rPr>
-                <w:lang w:val="fr-CA"/>
-              </w:rPr>
-              <w:t>uid</w:t>
-            </w:r>
-            <w:proofErr w:type="spellEnd"/>
-            <w:r>
-              <w:rPr>
-                <w:lang w:val="fr-CA"/>
-              </w:rPr>
-              <w:t xml:space="preserve"> de la carte</w:t>
-            </w:r>
-          </w:p>
-          <w:p>
-            <w:pPr>
-              <w:cnfStyle w:val="000000100000" w:firstRow="0" w:lastRow="0" w:firstColumn="0" w:lastColumn="0" w:oddVBand="0" w:evenVBand="0" w:oddHBand="1" w:evenHBand="0" w:firstRowFirstColumn="0" w:firstRowLastColumn="0" w:lastRowFirstColumn="0" w:lastRowLastColumn="0"/>
-              <w:rPr>
-                <w:lang w:val="fr-CA"/>
-              </w:rPr>
-            </w:pPr>
-            <w:proofErr w:type="spellStart"/>
-            <w:r>
-              <w:rPr>
-                <w:lang w:val="fr-CA"/>
-              </w:rPr>
-              <w:t>uid</w:t>
-            </w:r>
-            <w:proofErr w:type="spellEnd"/>
-            <w:r>
-              <w:rPr>
-                <w:lang w:val="fr-CA"/>
-              </w:rPr>
-              <w:t xml:space="preserve"> de la carte attaquée </w:t>
+              <w:t xml:space="preserve">uid de la carte attaquée </w:t>
             </w:r>
             <w:r>
               <w:rPr>
@@ -8625,15 +7832,7 @@
           </w:tcPr>
           <w:p>
             <w:r>
-              <w:t>Retour (</w:t>
-            </w:r>
-            <w:proofErr w:type="spellStart"/>
-            <w:r>
-              <w:t>erreur</w:t>
-            </w:r>
-            <w:proofErr w:type="spellEnd"/>
-            <w:r>
-              <w:t>)</w:t>
+              <w:t>Retour (erreur)</w:t>
             </w:r>
           </w:p>
         </w:tc>
@@ -8960,14 +8159,7 @@
               <w:rPr>
                 <w:lang w:val="fr-CA"/>
               </w:rPr>
-              <w:t xml:space="preserve">Carte ne peut être jouée ce </w:t>
-            </w:r>
-            <w:proofErr w:type="spellStart"/>
-            <w:r>
-              <w:rPr>
-                <w:lang w:val="fr-CA"/>
-              </w:rPr>
-              <w:t>tour</w:t>
+              <w:t>Carte ne peut être jouée ce tour</w:t>
             </w:r>
             <w:r>
               <w:rPr>
@@ -8975,7 +8167,6 @@
               </w:rPr>
               <w:t>-ci</w:t>
             </w:r>
-            <w:proofErr w:type="spellEnd"/>
           </w:p>
           <w:p>
             <w:pPr>
@@ -8988,21 +8179,7 @@
               <w:rPr>
                 <w:lang w:val="fr-CA"/>
               </w:rPr>
-              <w:t xml:space="preserve">Une carte </w:t>
-            </w:r>
-            <w:proofErr w:type="spellStart"/>
-            <w:r>
-              <w:rPr>
-                <w:lang w:val="fr-CA"/>
-              </w:rPr>
-              <w:t>taunt</w:t>
-            </w:r>
-            <w:proofErr w:type="spellEnd"/>
-            <w:r>
-              <w:rPr>
-                <w:lang w:val="fr-CA"/>
-              </w:rPr>
-              <w:t xml:space="preserve"> empêche ce coup</w:t>
+              <w:t>Une carte taunt empêche ce coup</w:t>
             </w:r>
           </w:p>
           <w:p>
@@ -9030,21 +8207,7 @@
               <w:rPr>
                 <w:lang w:val="fr-CA"/>
               </w:rPr>
-              <w:t>La carte cherchée (</w:t>
-            </w:r>
-            <w:proofErr w:type="spellStart"/>
-            <w:r>
-              <w:rPr>
-                <w:lang w:val="fr-CA"/>
-              </w:rPr>
-              <w:t>uid</w:t>
-            </w:r>
-            <w:proofErr w:type="spellEnd"/>
-            <w:r>
-              <w:rPr>
-                <w:lang w:val="fr-CA"/>
-              </w:rPr>
-              <w:t>) n’est pas présente</w:t>
+              <w:t>La carte cherchée (uid) n’est pas présente</w:t>
             </w:r>
           </w:p>
           <w:p>
@@ -9307,35 +8470,7 @@
         <w:rPr>
           <w:lang w:val="en-CA"/>
         </w:rPr>
-        <w:t>if (</w:t>
-      </w:r>
-      <w:proofErr w:type="spellStart"/>
-      <w:r>
-        <w:rPr>
-          <w:lang w:val="en-CA"/>
-        </w:rPr>
-        <w:t>typeof</w:t>
-      </w:r>
-      <w:proofErr w:type="spellEnd"/>
-      <w:r>
-        <w:rPr>
-          <w:lang w:val="en-CA"/>
-        </w:rPr>
-        <w:t xml:space="preserve"> </w:t>
-      </w:r>
-      <w:proofErr w:type="spellStart"/>
-      <w:r>
-        <w:rPr>
-          <w:lang w:val="en-CA"/>
-        </w:rPr>
-        <w:t>maVariable</w:t>
-      </w:r>
-      <w:proofErr w:type="spellEnd"/>
-      <w:r>
-        <w:rPr>
-          <w:lang w:val="en-CA"/>
-        </w:rPr>
-        <w:t xml:space="preserve"> !== "object") {</w:t>
+        <w:t>if (typeof maVariable !== "object") {</w:t>
       </w:r>
     </w:p>
     <w:p>
@@ -9346,11 +8481,9 @@
       <w:r>
         <w:t>if (</w:t>
       </w:r>
-      <w:proofErr w:type="spellStart"/>
       <w:r>
         <w:t>maVariable</w:t>
       </w:r>
-      <w:proofErr w:type="spellEnd"/>
       <w:r>
         <w:t xml:space="preserve"> == "GAME_NOT_FOUND") {</w:t>
       </w:r>
@@ -9417,19 +8550,11 @@
           <w:lang w:val="fr-CA"/>
         </w:rPr>
       </w:pPr>
-      <w:proofErr w:type="spellStart"/>
-      <w:r>
-        <w:rPr>
-          <w:lang w:val="fr-CA"/>
-        </w:rPr>
-        <w:t>else</w:t>
-      </w:r>
-      <w:proofErr w:type="spellEnd"/>
-      <w:r>
-        <w:rPr>
-          <w:lang w:val="fr-CA"/>
-        </w:rPr>
-        <w:t xml:space="preserve"> {</w:t>
+      <w:r>
+        <w:rPr>
+          <w:lang w:val="fr-CA"/>
+        </w:rPr>
+        <w:t>else {</w:t>
       </w:r>
     </w:p>
     <w:p>
@@ -9449,30 +8574,8 @@
         <w:rPr>
           <w:lang w:val="fr-CA"/>
         </w:rPr>
-        <w:t xml:space="preserve">// </w:t>
-      </w:r>
-      <w:proofErr w:type="spellStart"/>
-      <w:r>
-        <w:rPr>
-          <w:lang w:val="fr-CA"/>
-        </w:rPr>
-        <w:t>maVariable</w:t>
-      </w:r>
-      <w:proofErr w:type="spellEnd"/>
-      <w:r>
-        <w:rPr>
-          <w:lang w:val="fr-CA"/>
-        </w:rPr>
-        <w:t xml:space="preserve"> est un objet. On pourrait faire, par exemple, </w:t>
-      </w:r>
-      <w:proofErr w:type="spellStart"/>
-      <w:r>
-        <w:rPr>
-          <w:lang w:val="fr-CA"/>
-        </w:rPr>
-        <w:t>maVariable.game.hp</w:t>
-      </w:r>
-      <w:proofErr w:type="spellEnd"/>
+        <w:t>// maVariable est un objet. On pourrait faire, par exemple, maVariable.game.hp</w:t>
+      </w:r>
       <w:r>
         <w:rPr>
           <w:lang w:val="fr-CA"/>
@@ -9554,21 +8657,7 @@
         <w:rPr>
           <w:lang w:val="fr-CA"/>
         </w:rPr>
-        <w:t>, qui fonctionne exactement comme le service « </w:t>
-      </w:r>
-      <w:proofErr w:type="spellStart"/>
-      <w:r>
-        <w:rPr>
-          <w:lang w:val="fr-CA"/>
-        </w:rPr>
-        <w:t>games</w:t>
-      </w:r>
-      <w:proofErr w:type="spellEnd"/>
-      <w:r>
-        <w:rPr>
-          <w:lang w:val="fr-CA"/>
-        </w:rPr>
-        <w:t>/state », que l’on appelle à chaque seconde.</w:t>
+        <w:t>, qui fonctionne exactement comme le service « games/state », que l’on appelle à chaque seconde.</w:t>
       </w:r>
     </w:p>
     <w:p>
@@ -9644,11 +8733,9 @@
             <w:tcW w:w="2243" w:type="dxa"/>
           </w:tcPr>
           <w:p>
-            <w:proofErr w:type="spellStart"/>
             <w:r>
               <w:t>Paramètres</w:t>
             </w:r>
-            <w:proofErr w:type="spellEnd"/>
           </w:p>
         </w:tc>
         <w:tc>
@@ -9751,14 +8838,12 @@
                 <w:lang w:val="en-CA"/>
               </w:rPr>
             </w:pPr>
-            <w:proofErr w:type="spellStart"/>
             <w:r>
               <w:rPr>
                 <w:lang w:val="en-CA"/>
               </w:rPr>
               <w:t>ou</w:t>
             </w:r>
-            <w:proofErr w:type="spellEnd"/>
           </w:p>
           <w:p>
             <w:pPr>
@@ -9781,14 +8866,12 @@
                 <w:lang w:val="en-CA"/>
               </w:rPr>
             </w:pPr>
-            <w:proofErr w:type="spellStart"/>
             <w:r>
               <w:rPr>
                 <w:lang w:val="en-CA"/>
               </w:rPr>
               <w:t>ou</w:t>
             </w:r>
-            <w:proofErr w:type="spellEnd"/>
           </w:p>
           <w:p>
             <w:pPr>
@@ -9811,14 +8894,12 @@
                 <w:lang w:val="en-CA"/>
               </w:rPr>
             </w:pPr>
-            <w:proofErr w:type="spellStart"/>
             <w:r>
               <w:rPr>
                 <w:lang w:val="en-CA"/>
               </w:rPr>
               <w:t>ou</w:t>
             </w:r>
-            <w:proofErr w:type="spellEnd"/>
           </w:p>
           <w:p>
             <w:pPr>
@@ -9980,15 +9061,7 @@
           </w:tcPr>
           <w:p>
             <w:r>
-              <w:t>Retour (</w:t>
-            </w:r>
-            <w:proofErr w:type="spellStart"/>
-            <w:r>
-              <w:t>erreur</w:t>
-            </w:r>
-            <w:proofErr w:type="spellEnd"/>
-            <w:r>
-              <w:t>)</w:t>
+              <w:t>Retour (erreur)</w:t>
             </w:r>
           </w:p>
         </w:tc>
@@ -10081,13 +9154,7 @@
       <w:rPr>
         <w:rFonts w:ascii="Verdana" w:hAnsi="Verdana"/>
       </w:rPr>
-      <w:t xml:space="preserve">Magix </w:t>
-    </w:r>
-    <w:r>
-      <w:rPr>
-        <w:rFonts w:ascii="Verdana" w:hAnsi="Verdana"/>
-      </w:rPr>
-      <w:t>API</w:t>
+      <w:t>Magix API</w:t>
     </w:r>
     <w:r>
       <w:rPr>

</xml_diff>